<commit_message>
final changes to project
</commit_message>
<xml_diff>
--- a/Literature-Review/Literature_Review.docx
+++ b/Literature-Review/Literature_Review.docx
@@ -213,6 +213,14 @@
         </w:rPr>
         <w:t>]</w:t>
       </w:r>
+      <w:r>
+        <w:rPr>
+          <w:rFonts w:ascii="Times New Roman" w:hAnsi="Times New Roman" w:cs="Times New Roman"/>
+          <w:b/>
+          <w:bCs/>
+        </w:rPr>
+        <w:t xml:space="preserve"> *</w:t>
+      </w:r>
     </w:p>
     <w:p>
       <w:pPr>
@@ -437,6 +445,14 @@
         </w:rPr>
         <w:t>]</w:t>
       </w:r>
+      <w:r>
+        <w:rPr>
+          <w:rFonts w:ascii="Times New Roman" w:hAnsi="Times New Roman" w:cs="Times New Roman"/>
+          <w:b/>
+          <w:bCs/>
+        </w:rPr>
+        <w:t xml:space="preserve"> *</w:t>
+      </w:r>
     </w:p>
     <w:p>
       <w:pPr>
@@ -1466,28 +1482,6 @@
     </w:p>
     <w:p>
       <w:pPr>
-        <w:shd w:val="clear" w:color="auto" w:fill="FFFFFF"/>
-        <w:spacing w:before="100" w:beforeAutospacing="1" w:after="100" w:afterAutospacing="1"/>
-        <w:ind w:left="1080"/>
-        <w:outlineLvl w:val="0"/>
-        <w:rPr>
-          <w:rFonts w:ascii="Times New Roman" w:hAnsi="Times New Roman" w:cs="Times New Roman"/>
-          <w:color w:val="212121"/>
-          <w:shd w:val="clear" w:color="auto" w:fill="FFFFFF"/>
-        </w:rPr>
-      </w:pPr>
-    </w:p>
-    <w:p>
-      <w:pPr>
-        <w:rPr>
-          <w:rFonts w:ascii="Times New Roman" w:hAnsi="Times New Roman" w:cs="Times New Roman"/>
-          <w:color w:val="212121"/>
-          <w:shd w:val="clear" w:color="auto" w:fill="FFFFFF"/>
-        </w:rPr>
-      </w:pPr>
-    </w:p>
-    <w:p>
-      <w:pPr>
         <w:rPr>
           <w:rFonts w:ascii="Times New Roman" w:hAnsi="Times New Roman" w:cs="Times New Roman"/>
           <w:b/>
@@ -1524,6 +1518,66 @@
         </w:rPr>
         <w:t>References:</w:t>
       </w:r>
+    </w:p>
+    <w:p>
+      <w:pPr>
+        <w:rPr>
+          <w:rFonts w:ascii="Times New Roman" w:hAnsi="Times New Roman" w:cs="Times New Roman"/>
+        </w:rPr>
+      </w:pPr>
+    </w:p>
+    <w:p>
+      <w:pPr>
+        <w:pStyle w:val="ListParagraph"/>
+        <w:numPr>
+          <w:ilvl w:val="0"/>
+          <w:numId w:val="6"/>
+        </w:numPr>
+        <w:rPr>
+          <w:rStyle w:val="Hyperlink"/>
+          <w:rFonts w:ascii="Times New Roman" w:hAnsi="Times New Roman" w:cs="Times New Roman"/>
+          <w:color w:val="auto"/>
+          <w:u w:val="none"/>
+        </w:rPr>
+      </w:pPr>
+      <w:r>
+        <w:rPr>
+          <w:rStyle w:val="Hyperlink"/>
+          <w:rFonts w:ascii="Times New Roman" w:hAnsi="Times New Roman" w:cs="Times New Roman"/>
+          <w:color w:val="auto"/>
+          <w:u w:val="none"/>
+        </w:rPr>
+        <w:t xml:space="preserve">Aggarwal, S., &amp; Pandey, K. (2023). </w:t>
+      </w:r>
+      <w:r>
+        <w:rPr>
+          <w:rStyle w:val="Hyperlink"/>
+          <w:rFonts w:ascii="Times New Roman" w:hAnsi="Times New Roman" w:cs="Times New Roman"/>
+          <w:i/>
+          <w:iCs/>
+          <w:color w:val="auto"/>
+          <w:u w:val="none"/>
+        </w:rPr>
+        <w:t>Early identification of PCOS with commonly known diseases: Obesity, diabetes, high blood pressure, and heart disease using machine learning techniques</w:t>
+      </w:r>
+      <w:r>
+        <w:rPr>
+          <w:rStyle w:val="Hyperlink"/>
+          <w:rFonts w:ascii="Times New Roman" w:hAnsi="Times New Roman" w:cs="Times New Roman"/>
+          <w:color w:val="auto"/>
+          <w:u w:val="none"/>
+        </w:rPr>
+        <w:t xml:space="preserve">. Expert Systems with Applications, 217, 119532. </w:t>
+      </w:r>
+      <w:hyperlink r:id="rId5" w:history="1">
+        <w:r>
+          <w:rPr>
+            <w:rStyle w:val="Hyperlink"/>
+            <w:rFonts w:ascii="Times New Roman" w:hAnsi="Times New Roman" w:cs="Times New Roman"/>
+          </w:rPr>
+          <w:t>https://doi.org/10.1016/j.eswa.2023.119532</w:t>
+        </w:r>
+      </w:hyperlink>
     </w:p>
     <w:p>
       <w:pPr>
@@ -1631,9 +1685,23 @@
         <w:rPr>
           <w:rFonts w:ascii="Times New Roman" w:hAnsi="Times New Roman" w:cs="Times New Roman"/>
         </w:rPr>
-        <w:t xml:space="preserve">, A., &amp;amp; Acharya, S. (2021, February 10). A review: Brief insight into polycystic ovarian syndrome. Endocrine and Metabolic Science. Retrieved February 23, 2023, from </w:t>
-      </w:r>
-      <w:hyperlink r:id="rId5" w:history="1">
+        <w:t xml:space="preserve">, A., &amp;amp; Acharya, S. (2021, February 10). </w:t>
+      </w:r>
+      <w:r>
+        <w:rPr>
+          <w:rFonts w:ascii="Times New Roman" w:hAnsi="Times New Roman" w:cs="Times New Roman"/>
+          <w:i/>
+          <w:iCs/>
+        </w:rPr>
+        <w:t>A review: Brief insight into polycystic ovarian syndrome</w:t>
+      </w:r>
+      <w:r>
+        <w:rPr>
+          <w:rFonts w:ascii="Times New Roman" w:hAnsi="Times New Roman" w:cs="Times New Roman"/>
+        </w:rPr>
+        <w:t xml:space="preserve">. Endocrine and Metabolic Science. Retrieved February 23, 2023, from </w:t>
+      </w:r>
+      <w:hyperlink r:id="rId6" w:history="1">
         <w:r>
           <w:rPr>
             <w:rStyle w:val="Hyperlink"/>
@@ -2140,15 +2208,36 @@
         <w:rPr>
           <w:rFonts w:ascii="Times New Roman" w:hAnsi="Times New Roman" w:cs="Times New Roman"/>
         </w:rPr>
-        <w:t xml:space="preserve">, V. Lewis, P. Schlegel, F. Witter, Racial and ethnic differences in the polycystic ovary syndrome metabolic phenotype, American Journal of Obstetrics and Gynecology, Volume 216, Issue 5, 2017,Pages 493.e1-493.e13,ISSN 0002-9378, </w:t>
-      </w:r>
-      <w:hyperlink r:id="rId6" w:history="1">
+        <w:t xml:space="preserve">, V. Lewis, P. Schlegel, F. Witter, Racial and ethnic differences in the polycystic ovary syndrome metabolic phenotype, American Journal of Obstetrics and Gynecology, Volume 216, Issue 5, 2017,Pages 493.e1-493.e13,ISSN </w:t>
+      </w:r>
+      <w:r>
+        <w:rPr>
+          <w:rFonts w:ascii="Times New Roman" w:hAnsi="Times New Roman" w:cs="Times New Roman"/>
+        </w:rPr>
+        <w:lastRenderedPageBreak/>
+        <w:t xml:space="preserve">0002-9378, </w:t>
+      </w:r>
+      <w:hyperlink r:id="rId7" w:history="1">
         <w:r>
           <w:rPr>
             <w:rStyle w:val="Hyperlink"/>
             <w:rFonts w:ascii="Times New Roman" w:hAnsi="Times New Roman" w:cs="Times New Roman"/>
           </w:rPr>
-          <w:t>https://doi.org/10.1016/j.ajog.2017.01.003</w:t>
+          <w:t>https://doi.org/10.1016/j.ajog.2017</w:t>
+        </w:r>
+        <w:r>
+          <w:rPr>
+            <w:rStyle w:val="Hyperlink"/>
+            <w:rFonts w:ascii="Times New Roman" w:hAnsi="Times New Roman" w:cs="Times New Roman"/>
+          </w:rPr>
+          <w:t>.</w:t>
+        </w:r>
+        <w:r>
+          <w:rPr>
+            <w:rStyle w:val="Hyperlink"/>
+            <w:rFonts w:ascii="Times New Roman" w:hAnsi="Times New Roman" w:cs="Times New Roman"/>
+          </w:rPr>
+          <w:t>01.003</w:t>
         </w:r>
       </w:hyperlink>
       <w:r>
@@ -2180,7 +2269,10 @@
           <w:numId w:val="6"/>
         </w:numPr>
         <w:rPr>
-          <w:rFonts w:ascii="Times New Roman" w:hAnsi="Times New Roman" w:cs="Times New Roman"/>
+          <w:rStyle w:val="Hyperlink"/>
+          <w:rFonts w:ascii="Times New Roman" w:hAnsi="Times New Roman" w:cs="Times New Roman"/>
+          <w:color w:val="auto"/>
+          <w:u w:val="none"/>
         </w:rPr>
       </w:pPr>
       <w:proofErr w:type="spellStart"/>
@@ -2209,9 +2301,23 @@
         <w:rPr>
           <w:rFonts w:ascii="Times New Roman" w:hAnsi="Times New Roman" w:cs="Times New Roman"/>
         </w:rPr>
-        <w:t xml:space="preserve">, R. (2015). DHEA, DHEAS and PCOS. The Journal of Steroid Biochemistry and Molecular Biology, 145, 213–225. </w:t>
-      </w:r>
-      <w:hyperlink r:id="rId7" w:history="1">
+        <w:t xml:space="preserve">, R. (2015). </w:t>
+      </w:r>
+      <w:r>
+        <w:rPr>
+          <w:rFonts w:ascii="Times New Roman" w:hAnsi="Times New Roman" w:cs="Times New Roman"/>
+          <w:i/>
+          <w:iCs/>
+        </w:rPr>
+        <w:t>DHEA, DHEAS and PCOS</w:t>
+      </w:r>
+      <w:r>
+        <w:rPr>
+          <w:rFonts w:ascii="Times New Roman" w:hAnsi="Times New Roman" w:cs="Times New Roman"/>
+        </w:rPr>
+        <w:t xml:space="preserve">. The Journal of Steroid Biochemistry and Molecular Biology, 145, 213–225. </w:t>
+      </w:r>
+      <w:hyperlink r:id="rId8" w:history="1">
         <w:r>
           <w:rPr>
             <w:rStyle w:val="Hyperlink"/>
@@ -2224,14 +2330,10 @@
     <w:p>
       <w:pPr>
         <w:rPr>
-          <w:rFonts w:ascii="Times New Roman" w:hAnsi="Times New Roman" w:cs="Times New Roman"/>
-        </w:rPr>
-      </w:pPr>
-    </w:p>
-    <w:p>
-      <w:pPr>
-        <w:rPr>
-          <w:rFonts w:ascii="Times New Roman" w:hAnsi="Times New Roman" w:cs="Times New Roman"/>
+          <w:rStyle w:val="Hyperlink"/>
+          <w:rFonts w:ascii="Times New Roman" w:hAnsi="Times New Roman" w:cs="Times New Roman"/>
+          <w:color w:val="auto"/>
+          <w:u w:val="none"/>
         </w:rPr>
       </w:pPr>
     </w:p>
@@ -2243,6 +2345,139 @@
           <w:numId w:val="6"/>
         </w:numPr>
         <w:rPr>
+          <w:rStyle w:val="Hyperlink"/>
+          <w:rFonts w:ascii="Times New Roman" w:hAnsi="Times New Roman" w:cs="Times New Roman"/>
+          <w:color w:val="auto"/>
+          <w:u w:val="none"/>
+        </w:rPr>
+      </w:pPr>
+      <w:r>
+        <w:rPr>
+          <w:rStyle w:val="Hyperlink"/>
+          <w:rFonts w:ascii="Times New Roman" w:hAnsi="Times New Roman" w:cs="Times New Roman"/>
+          <w:color w:val="auto"/>
+          <w:u w:val="none"/>
+        </w:rPr>
+        <w:t xml:space="preserve">Hassan, Malik &amp; Mirza, </w:t>
+      </w:r>
+      <w:proofErr w:type="spellStart"/>
+      <w:r>
+        <w:rPr>
+          <w:rStyle w:val="Hyperlink"/>
+          <w:rFonts w:ascii="Times New Roman" w:hAnsi="Times New Roman" w:cs="Times New Roman"/>
+          <w:color w:val="auto"/>
+          <w:u w:val="none"/>
+        </w:rPr>
+        <w:t>Tabasum</w:t>
+      </w:r>
+      <w:proofErr w:type="spellEnd"/>
+      <w:r>
+        <w:rPr>
+          <w:rStyle w:val="Hyperlink"/>
+          <w:rFonts w:ascii="Times New Roman" w:hAnsi="Times New Roman" w:cs="Times New Roman"/>
+          <w:color w:val="auto"/>
+          <w:u w:val="none"/>
+        </w:rPr>
+        <w:t xml:space="preserve">. (2020). </w:t>
+      </w:r>
+      <w:r>
+        <w:rPr>
+          <w:rStyle w:val="Hyperlink"/>
+          <w:rFonts w:ascii="Times New Roman" w:hAnsi="Times New Roman" w:cs="Times New Roman"/>
+          <w:i/>
+          <w:iCs/>
+          <w:color w:val="auto"/>
+          <w:u w:val="none"/>
+        </w:rPr>
+        <w:t>Comparative Analysis of Machine Learning Algorithms in Diagnosis of Polycystic Ovarian Syndrome.</w:t>
+      </w:r>
+      <w:r>
+        <w:rPr>
+          <w:rStyle w:val="Hyperlink"/>
+          <w:rFonts w:ascii="Times New Roman" w:hAnsi="Times New Roman" w:cs="Times New Roman"/>
+          <w:color w:val="auto"/>
+          <w:u w:val="none"/>
+        </w:rPr>
+        <w:t xml:space="preserve"> International Journal of Computer Applications. Volume 175. 10.5120/ijca2020920688.</w:t>
+      </w:r>
+    </w:p>
+    <w:p>
+      <w:pPr>
+        <w:pStyle w:val="ListParagraph"/>
+        <w:rPr>
+          <w:rStyle w:val="Hyperlink"/>
+          <w:rFonts w:ascii="Times New Roman" w:hAnsi="Times New Roman" w:cs="Times New Roman"/>
+          <w:color w:val="auto"/>
+          <w:u w:val="none"/>
+        </w:rPr>
+      </w:pPr>
+    </w:p>
+    <w:p>
+      <w:pPr>
+        <w:pStyle w:val="ListParagraph"/>
+        <w:numPr>
+          <w:ilvl w:val="0"/>
+          <w:numId w:val="6"/>
+        </w:numPr>
+        <w:rPr>
+          <w:rStyle w:val="Hyperlink"/>
+          <w:rFonts w:ascii="Times New Roman" w:hAnsi="Times New Roman" w:cs="Times New Roman"/>
+          <w:color w:val="auto"/>
+          <w:u w:val="none"/>
+        </w:rPr>
+      </w:pPr>
+      <w:r>
+        <w:rPr>
+          <w:rStyle w:val="Hyperlink"/>
+          <w:rFonts w:ascii="Times New Roman" w:hAnsi="Times New Roman" w:cs="Times New Roman"/>
+          <w:color w:val="auto"/>
+          <w:u w:val="none"/>
+        </w:rPr>
+        <w:t xml:space="preserve">Khan, M. J., Ullah, A., &amp; Basit, S. (2019). </w:t>
+      </w:r>
+      <w:r>
+        <w:rPr>
+          <w:rStyle w:val="Hyperlink"/>
+          <w:rFonts w:ascii="Times New Roman" w:hAnsi="Times New Roman" w:cs="Times New Roman"/>
+          <w:i/>
+          <w:iCs/>
+          <w:color w:val="auto"/>
+          <w:u w:val="none"/>
+        </w:rPr>
+        <w:t>Genetic Basis of Polycystic Ovary Syndrome (PCOS): Current Perspectives</w:t>
+      </w:r>
+      <w:r>
+        <w:rPr>
+          <w:rStyle w:val="Hyperlink"/>
+          <w:rFonts w:ascii="Times New Roman" w:hAnsi="Times New Roman" w:cs="Times New Roman"/>
+          <w:color w:val="auto"/>
+          <w:u w:val="none"/>
+        </w:rPr>
+        <w:t>. The application of clinical genetics, 12, 249–260. https://doi.org/</w:t>
+      </w:r>
+    </w:p>
+    <w:p>
+      <w:pPr>
+        <w:rPr>
+          <w:rFonts w:ascii="Times New Roman" w:hAnsi="Times New Roman" w:cs="Times New Roman"/>
+        </w:rPr>
+      </w:pPr>
+    </w:p>
+    <w:p>
+      <w:pPr>
+        <w:rPr>
+          <w:rFonts w:ascii="Times New Roman" w:hAnsi="Times New Roman" w:cs="Times New Roman"/>
+        </w:rPr>
+      </w:pPr>
+    </w:p>
+    <w:p>
+      <w:pPr>
+        <w:pStyle w:val="ListParagraph"/>
+        <w:numPr>
+          <w:ilvl w:val="0"/>
+          <w:numId w:val="6"/>
+        </w:numPr>
+        <w:rPr>
           <w:rFonts w:ascii="Times New Roman" w:hAnsi="Times New Roman" w:cs="Times New Roman"/>
         </w:rPr>
       </w:pPr>
@@ -2264,9 +2499,23 @@
         <w:rPr>
           <w:rFonts w:ascii="Times New Roman" w:hAnsi="Times New Roman" w:cs="Times New Roman"/>
         </w:rPr>
-        <w:t xml:space="preserve">, K. D., &amp; Prakash, S. (2023). A study of hormonal and anthropometric parameters in polycystic ovarian syndrome. Annals of African medicine, 22(1), 112–116. </w:t>
-      </w:r>
-      <w:hyperlink r:id="rId8" w:history="1">
+        <w:t xml:space="preserve">, K. D., &amp; Prakash, S. (2023). </w:t>
+      </w:r>
+      <w:r>
+        <w:rPr>
+          <w:rFonts w:ascii="Times New Roman" w:hAnsi="Times New Roman" w:cs="Times New Roman"/>
+          <w:i/>
+          <w:iCs/>
+        </w:rPr>
+        <w:t>A study of hormonal and anthropometric parameters in polycystic ovarian syndrome</w:t>
+      </w:r>
+      <w:r>
+        <w:rPr>
+          <w:rFonts w:ascii="Times New Roman" w:hAnsi="Times New Roman" w:cs="Times New Roman"/>
+        </w:rPr>
+        <w:t xml:space="preserve">. Annals of African medicine, 22(1), 112–116. </w:t>
+      </w:r>
+      <w:hyperlink r:id="rId9" w:history="1">
         <w:r>
           <w:rPr>
             <w:rFonts w:ascii="Times New Roman" w:hAnsi="Times New Roman" w:cs="Times New Roman"/>
@@ -2284,31 +2533,161 @@
     </w:p>
     <w:p>
       <w:pPr>
-        <w:rPr>
-          <w:rFonts w:ascii="Times New Roman" w:hAnsi="Times New Roman" w:cs="Times New Roman"/>
-        </w:rPr>
-      </w:pPr>
-    </w:p>
-    <w:p>
-      <w:pPr>
         <w:pStyle w:val="ListParagraph"/>
         <w:numPr>
           <w:ilvl w:val="0"/>
           <w:numId w:val="6"/>
         </w:numPr>
         <w:rPr>
-          <w:rFonts w:ascii="Times New Roman" w:hAnsi="Times New Roman" w:cs="Times New Roman"/>
-        </w:rPr>
-      </w:pPr>
-      <w:r>
-        <w:rPr>
-          <w:rFonts w:ascii="Times New Roman" w:hAnsi="Times New Roman" w:cs="Times New Roman"/>
-        </w:rPr>
-        <w:t xml:space="preserve">Patel, J., &amp; Rai, S. (2018, September). Polycystic ovarian syndrome (PCOS) awareness among young women of central India. ResearchGate. Retrieved March 29, 2023, from https://www.researchgate.net/publication/327566794_Polycystic_ovarian_syndrome_PCOS_awareness_among_young_women_of_central_India </w:t>
-      </w:r>
-    </w:p>
-    <w:p>
-      <w:pPr>
+          <w:rStyle w:val="Hyperlink"/>
+          <w:rFonts w:ascii="Times New Roman" w:hAnsi="Times New Roman" w:cs="Times New Roman"/>
+          <w:color w:val="auto"/>
+          <w:u w:val="none"/>
+        </w:rPr>
+      </w:pPr>
+      <w:proofErr w:type="spellStart"/>
+      <w:r>
+        <w:rPr>
+          <w:rStyle w:val="Hyperlink"/>
+          <w:rFonts w:ascii="Times New Roman" w:hAnsi="Times New Roman" w:cs="Times New Roman"/>
+          <w:color w:val="auto"/>
+          <w:u w:val="none"/>
+          <w:lang w:val="es-ES"/>
+        </w:rPr>
+        <w:t>Kavitha</w:t>
+      </w:r>
+      <w:proofErr w:type="spellEnd"/>
+      <w:r>
+        <w:rPr>
+          <w:rStyle w:val="Hyperlink"/>
+          <w:rFonts w:ascii="Times New Roman" w:hAnsi="Times New Roman" w:cs="Times New Roman"/>
+          <w:color w:val="auto"/>
+          <w:u w:val="none"/>
+          <w:lang w:val="es-ES"/>
+        </w:rPr>
+        <w:t xml:space="preserve">, K., </w:t>
+      </w:r>
+      <w:proofErr w:type="spellStart"/>
+      <w:r>
+        <w:rPr>
+          <w:rStyle w:val="Hyperlink"/>
+          <w:rFonts w:ascii="Times New Roman" w:hAnsi="Times New Roman" w:cs="Times New Roman"/>
+          <w:color w:val="auto"/>
+          <w:u w:val="none"/>
+          <w:lang w:val="es-ES"/>
+        </w:rPr>
+        <w:t>Tangudu</w:t>
+      </w:r>
+      <w:proofErr w:type="spellEnd"/>
+      <w:r>
+        <w:rPr>
+          <w:rStyle w:val="Hyperlink"/>
+          <w:rFonts w:ascii="Times New Roman" w:hAnsi="Times New Roman" w:cs="Times New Roman"/>
+          <w:color w:val="auto"/>
+          <w:u w:val="none"/>
+          <w:lang w:val="es-ES"/>
+        </w:rPr>
+        <w:t xml:space="preserve">, N., </w:t>
+      </w:r>
+      <w:proofErr w:type="spellStart"/>
+      <w:r>
+        <w:rPr>
+          <w:rStyle w:val="Hyperlink"/>
+          <w:rFonts w:ascii="Times New Roman" w:hAnsi="Times New Roman" w:cs="Times New Roman"/>
+          <w:color w:val="auto"/>
+          <w:u w:val="none"/>
+          <w:lang w:val="es-ES"/>
+        </w:rPr>
+        <w:t>Sahu</w:t>
+      </w:r>
+      <w:proofErr w:type="spellEnd"/>
+      <w:r>
+        <w:rPr>
+          <w:rStyle w:val="Hyperlink"/>
+          <w:rFonts w:ascii="Times New Roman" w:hAnsi="Times New Roman" w:cs="Times New Roman"/>
+          <w:color w:val="auto"/>
+          <w:u w:val="none"/>
+          <w:lang w:val="es-ES"/>
+        </w:rPr>
+        <w:t xml:space="preserve">, S. R., </w:t>
+      </w:r>
+      <w:proofErr w:type="spellStart"/>
+      <w:r>
+        <w:rPr>
+          <w:rStyle w:val="Hyperlink"/>
+          <w:rFonts w:ascii="Times New Roman" w:hAnsi="Times New Roman" w:cs="Times New Roman"/>
+          <w:color w:val="auto"/>
+          <w:u w:val="none"/>
+          <w:lang w:val="es-ES"/>
+        </w:rPr>
+        <w:t>Narayana</w:t>
+      </w:r>
+      <w:proofErr w:type="spellEnd"/>
+      <w:r>
+        <w:rPr>
+          <w:rStyle w:val="Hyperlink"/>
+          <w:rFonts w:ascii="Times New Roman" w:hAnsi="Times New Roman" w:cs="Times New Roman"/>
+          <w:color w:val="auto"/>
+          <w:u w:val="none"/>
+          <w:lang w:val="es-ES"/>
+        </w:rPr>
+        <w:t xml:space="preserve">, G. V. L., &amp; </w:t>
+      </w:r>
+      <w:proofErr w:type="spellStart"/>
+      <w:r>
+        <w:rPr>
+          <w:rStyle w:val="Hyperlink"/>
+          <w:rFonts w:ascii="Times New Roman" w:hAnsi="Times New Roman" w:cs="Times New Roman"/>
+          <w:color w:val="auto"/>
+          <w:u w:val="none"/>
+          <w:lang w:val="es-ES"/>
+        </w:rPr>
+        <w:t>Anusha</w:t>
+      </w:r>
+      <w:proofErr w:type="spellEnd"/>
+      <w:r>
+        <w:rPr>
+          <w:rStyle w:val="Hyperlink"/>
+          <w:rFonts w:ascii="Times New Roman" w:hAnsi="Times New Roman" w:cs="Times New Roman"/>
+          <w:color w:val="auto"/>
+          <w:u w:val="none"/>
+          <w:lang w:val="es-ES"/>
+        </w:rPr>
+        <w:t xml:space="preserve">, V. (2023). </w:t>
+      </w:r>
+      <w:r>
+        <w:rPr>
+          <w:rStyle w:val="Hyperlink"/>
+          <w:rFonts w:ascii="Times New Roman" w:hAnsi="Times New Roman" w:cs="Times New Roman"/>
+          <w:i/>
+          <w:iCs/>
+          <w:color w:val="auto"/>
+          <w:u w:val="none"/>
+        </w:rPr>
+        <w:t>Detection of PCOS using Machine Learning Algorithms with Grid Search CV Optimization</w:t>
+      </w:r>
+      <w:r>
+        <w:rPr>
+          <w:rStyle w:val="Hyperlink"/>
+          <w:rFonts w:ascii="Times New Roman" w:hAnsi="Times New Roman" w:cs="Times New Roman"/>
+          <w:color w:val="auto"/>
+          <w:u w:val="none"/>
+        </w:rPr>
+        <w:t xml:space="preserve">. International Journal of Engineering Trends and Technology, 71(7), 201-208. </w:t>
+      </w:r>
+      <w:hyperlink r:id="rId10" w:history="1">
+        <w:r>
+          <w:rPr>
+            <w:rStyle w:val="Hyperlink"/>
+            <w:rFonts w:ascii="Times New Roman" w:hAnsi="Times New Roman" w:cs="Times New Roman"/>
+          </w:rPr>
+          <w:t>https://doi.org/10.14445/22315381/IJETT-V71I7P219</w:t>
+        </w:r>
+      </w:hyperlink>
+    </w:p>
+    <w:p>
+      <w:pPr>
+        <w:pStyle w:val="ListParagraph"/>
         <w:rPr>
           <w:rFonts w:ascii="Times New Roman" w:hAnsi="Times New Roman" w:cs="Times New Roman"/>
         </w:rPr>
@@ -2325,51 +2704,58 @@
           <w:rFonts w:ascii="Times New Roman" w:hAnsi="Times New Roman" w:cs="Times New Roman"/>
         </w:rPr>
       </w:pPr>
-      <w:r>
-        <w:rPr>
-          <w:rFonts w:ascii="Times New Roman" w:hAnsi="Times New Roman" w:cs="Times New Roman"/>
-        </w:rPr>
-        <w:t xml:space="preserve">Ramanand, S. J., </w:t>
-      </w:r>
-      <w:proofErr w:type="spellStart"/>
-      <w:r>
-        <w:rPr>
-          <w:rFonts w:ascii="Times New Roman" w:hAnsi="Times New Roman" w:cs="Times New Roman"/>
-        </w:rPr>
-        <w:t>Ghongane</w:t>
-      </w:r>
-      <w:proofErr w:type="spellEnd"/>
-      <w:r>
-        <w:rPr>
-          <w:rFonts w:ascii="Times New Roman" w:hAnsi="Times New Roman" w:cs="Times New Roman"/>
-        </w:rPr>
-        <w:t xml:space="preserve">, B. B., Ramanand, J. B., Patwardhan, M. H., </w:t>
-      </w:r>
-      <w:proofErr w:type="spellStart"/>
-      <w:r>
-        <w:rPr>
-          <w:rFonts w:ascii="Times New Roman" w:hAnsi="Times New Roman" w:cs="Times New Roman"/>
-        </w:rPr>
-        <w:t>Ghanghas</w:t>
-      </w:r>
-      <w:proofErr w:type="spellEnd"/>
-      <w:r>
-        <w:rPr>
-          <w:rFonts w:ascii="Times New Roman" w:hAnsi="Times New Roman" w:cs="Times New Roman"/>
-        </w:rPr>
-        <w:t xml:space="preserve">, R. R., &amp; Jain, S. S. (2013, January). Clinical characteristics of polycystic ovary syndrome in Indian women. Indian journal of endocrinology and metabolism. Retrieved March 18, 2023, from https://www.ncbi.nlm.nih.gov/pmc/articles/PMC3659881/ </w:t>
-      </w:r>
-    </w:p>
-    <w:p>
-      <w:pPr>
-        <w:rPr>
-          <w:rFonts w:ascii="Times New Roman" w:hAnsi="Times New Roman" w:cs="Times New Roman"/>
-        </w:rPr>
-      </w:pPr>
-    </w:p>
-    <w:p>
-      <w:pPr>
-        <w:pStyle w:val="ListParagraph"/>
+      <w:proofErr w:type="spellStart"/>
+      <w:r>
+        <w:rPr>
+          <w:rFonts w:ascii="Times New Roman" w:hAnsi="Times New Roman" w:cs="Times New Roman"/>
+        </w:rPr>
+        <w:t>MarchofDimes</w:t>
+      </w:r>
+      <w:proofErr w:type="spellEnd"/>
+      <w:r>
+        <w:rPr>
+          <w:rFonts w:ascii="Times New Roman" w:hAnsi="Times New Roman" w:cs="Times New Roman"/>
+        </w:rPr>
+        <w:t xml:space="preserve">. (2022). </w:t>
+      </w:r>
+      <w:r>
+        <w:rPr>
+          <w:rFonts w:ascii="Times New Roman" w:hAnsi="Times New Roman" w:cs="Times New Roman"/>
+          <w:i/>
+          <w:iCs/>
+        </w:rPr>
+        <w:t>Population of women 15-44 years by age: United States, 2020</w:t>
+      </w:r>
+      <w:r>
+        <w:rPr>
+          <w:rFonts w:ascii="Times New Roman" w:hAnsi="Times New Roman" w:cs="Times New Roman"/>
+        </w:rPr>
+        <w:t xml:space="preserve">. March of Dimes | </w:t>
+      </w:r>
+      <w:proofErr w:type="spellStart"/>
+      <w:r>
+        <w:rPr>
+          <w:rFonts w:ascii="Times New Roman" w:hAnsi="Times New Roman" w:cs="Times New Roman"/>
+        </w:rPr>
+        <w:t>PeriStats</w:t>
+      </w:r>
+      <w:proofErr w:type="spellEnd"/>
+      <w:r>
+        <w:rPr>
+          <w:rFonts w:ascii="Times New Roman" w:hAnsi="Times New Roman" w:cs="Times New Roman"/>
+        </w:rPr>
+        <w:t>. Retrieved February 24, 2023, from https://www.marchofdimes.org</w:t>
+      </w:r>
+    </w:p>
+    <w:p>
+      <w:pPr>
+        <w:rPr>
+          <w:rFonts w:ascii="Times New Roman" w:hAnsi="Times New Roman" w:cs="Times New Roman"/>
+        </w:rPr>
+      </w:pPr>
+    </w:p>
+    <w:p>
+      <w:pPr>
         <w:rPr>
           <w:rFonts w:ascii="Times New Roman" w:hAnsi="Times New Roman" w:cs="Times New Roman"/>
         </w:rPr>
@@ -2390,7 +2776,7 @@
         <w:rPr>
           <w:rFonts w:ascii="Times New Roman" w:hAnsi="Times New Roman" w:cs="Times New Roman"/>
         </w:rPr>
-        <w:t>S. Nasim, M. S. Almutairi, K. Munir, A. Raza and F. Younas, "A Novel Approach for Polycystic Ovary Syndrome Prediction Using Machine Learning in Bioinformatics," in </w:t>
+        <w:t xml:space="preserve">Patel, J., &amp; Rai, S. (2018, September). </w:t>
       </w:r>
       <w:r>
         <w:rPr>
@@ -2398,39 +2784,17 @@
           <w:i/>
           <w:iCs/>
         </w:rPr>
-        <w:t>IEEE Access</w:t>
-      </w:r>
-      <w:r>
-        <w:rPr>
-          <w:rFonts w:ascii="Times New Roman" w:hAnsi="Times New Roman" w:cs="Times New Roman"/>
-        </w:rPr>
-        <w:t xml:space="preserve">, vol. 10, pp. 97610-97624, 2022, </w:t>
-      </w:r>
-      <w:proofErr w:type="spellStart"/>
-      <w:r>
-        <w:rPr>
-          <w:rFonts w:ascii="Times New Roman" w:hAnsi="Times New Roman" w:cs="Times New Roman"/>
-        </w:rPr>
-        <w:t>doi</w:t>
-      </w:r>
-      <w:proofErr w:type="spellEnd"/>
-      <w:r>
-        <w:rPr>
-          <w:rFonts w:ascii="Times New Roman" w:hAnsi="Times New Roman" w:cs="Times New Roman"/>
-        </w:rPr>
-        <w:t>: 10.1109/ACCESS.2022.3205587.</w:t>
-      </w:r>
-    </w:p>
-    <w:p>
-      <w:pPr>
-        <w:rPr>
-          <w:rFonts w:ascii="Times New Roman" w:hAnsi="Times New Roman" w:cs="Times New Roman"/>
-        </w:rPr>
-      </w:pPr>
-    </w:p>
-    <w:p>
-      <w:pPr>
-        <w:pStyle w:val="ListParagraph"/>
+        <w:t>Polycystic ovarian syndrome (PCOS) awareness among young women of central India</w:t>
+      </w:r>
+      <w:r>
+        <w:rPr>
+          <w:rFonts w:ascii="Times New Roman" w:hAnsi="Times New Roman" w:cs="Times New Roman"/>
+        </w:rPr>
+        <w:t xml:space="preserve">. ResearchGate. Retrieved March 29, 2023, from https://www.researchgate.net/publication/327566794_Polycystic_ovarian_syndrome_PCOS_awareness_among_young_women_of_central_India </w:t>
+      </w:r>
+    </w:p>
+    <w:p>
+      <w:pPr>
         <w:rPr>
           <w:rFonts w:ascii="Times New Roman" w:hAnsi="Times New Roman" w:cs="Times New Roman"/>
         </w:rPr>
@@ -2447,24 +2811,65 @@
           <w:rFonts w:ascii="Times New Roman" w:hAnsi="Times New Roman" w:cs="Times New Roman"/>
         </w:rPr>
       </w:pPr>
-      <w:proofErr w:type="gramStart"/>
-      <w:r>
-        <w:rPr>
-          <w:rFonts w:ascii="Times New Roman" w:hAnsi="Times New Roman" w:cs="Times New Roman"/>
-        </w:rPr>
-        <w:t>S;,</w:t>
-      </w:r>
-      <w:proofErr w:type="gramEnd"/>
-      <w:r>
-        <w:rPr>
-          <w:rFonts w:ascii="Times New Roman" w:hAnsi="Times New Roman" w:cs="Times New Roman"/>
-        </w:rPr>
-        <w:t xml:space="preserve"> K. M. J. U. A. B. (2019). Genetic basis of polycystic ovary syndrome (PCOS): Current Perspectives. The application of clinical genetics. Retrieved March 18, 2023, from https://pubmed.ncbi.nlm.nih.gov/31920361/ </w:t>
-      </w:r>
-    </w:p>
-    <w:p>
-      <w:pPr>
-        <w:ind w:left="360"/>
+      <w:r>
+        <w:rPr>
+          <w:rFonts w:ascii="Times New Roman" w:hAnsi="Times New Roman" w:cs="Times New Roman"/>
+        </w:rPr>
+        <w:t xml:space="preserve">Ramanand, S. J., </w:t>
+      </w:r>
+      <w:proofErr w:type="spellStart"/>
+      <w:r>
+        <w:rPr>
+          <w:rFonts w:ascii="Times New Roman" w:hAnsi="Times New Roman" w:cs="Times New Roman"/>
+        </w:rPr>
+        <w:t>Ghongane</w:t>
+      </w:r>
+      <w:proofErr w:type="spellEnd"/>
+      <w:r>
+        <w:rPr>
+          <w:rFonts w:ascii="Times New Roman" w:hAnsi="Times New Roman" w:cs="Times New Roman"/>
+        </w:rPr>
+        <w:t xml:space="preserve">, B. B., Ramanand, J. B., Patwardhan, M. H., </w:t>
+      </w:r>
+      <w:proofErr w:type="spellStart"/>
+      <w:r>
+        <w:rPr>
+          <w:rFonts w:ascii="Times New Roman" w:hAnsi="Times New Roman" w:cs="Times New Roman"/>
+        </w:rPr>
+        <w:t>Ghanghas</w:t>
+      </w:r>
+      <w:proofErr w:type="spellEnd"/>
+      <w:r>
+        <w:rPr>
+          <w:rFonts w:ascii="Times New Roman" w:hAnsi="Times New Roman" w:cs="Times New Roman"/>
+        </w:rPr>
+        <w:t xml:space="preserve">, R. R., &amp; Jain, S. S. (2013, January). </w:t>
+      </w:r>
+      <w:r>
+        <w:rPr>
+          <w:rFonts w:ascii="Times New Roman" w:hAnsi="Times New Roman" w:cs="Times New Roman"/>
+          <w:i/>
+          <w:iCs/>
+        </w:rPr>
+        <w:t>Clinical characteristics of polycystic ovary syndrome in Indian women. Indian journal of endocrinology and metabolism</w:t>
+      </w:r>
+      <w:r>
+        <w:rPr>
+          <w:rFonts w:ascii="Times New Roman" w:hAnsi="Times New Roman" w:cs="Times New Roman"/>
+        </w:rPr>
+        <w:t xml:space="preserve">. Retrieved March 18, 2023, from https://www.ncbi.nlm.nih.gov/pmc/articles/PMC3659881/ </w:t>
+      </w:r>
+    </w:p>
+    <w:p>
+      <w:pPr>
+        <w:rPr>
+          <w:rFonts w:ascii="Times New Roman" w:hAnsi="Times New Roman" w:cs="Times New Roman"/>
+        </w:rPr>
+      </w:pPr>
+    </w:p>
+    <w:p>
+      <w:pPr>
+        <w:pStyle w:val="ListParagraph"/>
         <w:rPr>
           <w:rFonts w:ascii="Times New Roman" w:hAnsi="Times New Roman" w:cs="Times New Roman"/>
         </w:rPr>
@@ -2481,47 +2886,34 @@
           <w:rFonts w:ascii="Times New Roman" w:hAnsi="Times New Roman" w:cs="Times New Roman"/>
         </w:rPr>
       </w:pPr>
-      <w:r>
-        <w:rPr>
-          <w:rFonts w:ascii="Times New Roman" w:hAnsi="Times New Roman" w:cs="Times New Roman"/>
-        </w:rPr>
-        <w:t xml:space="preserve">Shetty, Disha &amp; Chandrasekaran, Baskaran &amp; Singh, </w:t>
-      </w:r>
-      <w:proofErr w:type="spellStart"/>
-      <w:r>
-        <w:rPr>
-          <w:rFonts w:ascii="Times New Roman" w:hAnsi="Times New Roman" w:cs="Times New Roman"/>
-        </w:rPr>
-        <w:t>ArulWatson</w:t>
-      </w:r>
-      <w:proofErr w:type="spellEnd"/>
-      <w:r>
-        <w:rPr>
-          <w:rFonts w:ascii="Times New Roman" w:hAnsi="Times New Roman" w:cs="Times New Roman"/>
-        </w:rPr>
-        <w:t xml:space="preserve"> &amp; </w:t>
-      </w:r>
-      <w:proofErr w:type="spellStart"/>
-      <w:r>
-        <w:rPr>
-          <w:rFonts w:ascii="Times New Roman" w:hAnsi="Times New Roman" w:cs="Times New Roman"/>
-        </w:rPr>
-        <w:t>Oliverraj</w:t>
-      </w:r>
-      <w:proofErr w:type="spellEnd"/>
-      <w:r>
-        <w:rPr>
-          <w:rFonts w:ascii="Times New Roman" w:hAnsi="Times New Roman" w:cs="Times New Roman"/>
-        </w:rPr>
-        <w:t>, Joseph. (2017). Exercise in polycystic ovarian syndrome: An evidence-based review. Saudi Journal of Sports Medicine. 17. 123. 10.4103/sjsm.sjsm_10_17.</w:t>
-      </w:r>
-    </w:p>
-    <w:p>
-      <w:pPr>
-        <w:rPr>
-          <w:rFonts w:ascii="Times New Roman" w:hAnsi="Times New Roman" w:cs="Times New Roman"/>
-        </w:rPr>
-      </w:pPr>
+      <w:proofErr w:type="gramStart"/>
+      <w:r>
+        <w:rPr>
+          <w:rFonts w:ascii="Times New Roman" w:hAnsi="Times New Roman" w:cs="Times New Roman"/>
+        </w:rPr>
+        <w:t>S;,</w:t>
+      </w:r>
+      <w:proofErr w:type="gramEnd"/>
+      <w:r>
+        <w:rPr>
+          <w:rFonts w:ascii="Times New Roman" w:hAnsi="Times New Roman" w:cs="Times New Roman"/>
+        </w:rPr>
+        <w:t xml:space="preserve"> K. M. J. U. A. B. (2019). </w:t>
+      </w:r>
+      <w:r>
+        <w:rPr>
+          <w:rFonts w:ascii="Times New Roman" w:hAnsi="Times New Roman" w:cs="Times New Roman"/>
+          <w:i/>
+          <w:iCs/>
+        </w:rPr>
+        <w:t>Genetic basis of polycystic ovary syndrome (PCOS): Current Perspectives</w:t>
+      </w:r>
+      <w:r>
+        <w:rPr>
+          <w:rFonts w:ascii="Times New Roman" w:hAnsi="Times New Roman" w:cs="Times New Roman"/>
+        </w:rPr>
+        <w:t xml:space="preserve">. The application of clinical genetics. Retrieved March 18, 2023, from https://pubmed.ncbi.nlm.nih.gov/31920361/ </w:t>
+      </w:r>
     </w:p>
     <w:p>
       <w:pPr>
@@ -2538,67 +2930,323 @@
           <w:numId w:val="6"/>
         </w:numPr>
         <w:rPr>
-          <w:rStyle w:val="Hyperlink"/>
-          <w:rFonts w:ascii="Times New Roman" w:hAnsi="Times New Roman" w:cs="Times New Roman"/>
-          <w:color w:val="auto"/>
-          <w:u w:val="none"/>
-        </w:rPr>
-      </w:pPr>
-      <w:r>
-        <w:rPr>
-          <w:rFonts w:ascii="Times New Roman" w:hAnsi="Times New Roman" w:cs="Times New Roman"/>
-        </w:rPr>
-        <w:t xml:space="preserve">Temple, </w:t>
-      </w:r>
-      <w:proofErr w:type="spellStart"/>
-      <w:r>
-        <w:rPr>
-          <w:rFonts w:ascii="Times New Roman" w:hAnsi="Times New Roman" w:cs="Times New Roman"/>
-        </w:rPr>
-        <w:t>Mokhlesi</w:t>
-      </w:r>
-      <w:proofErr w:type="spellEnd"/>
-      <w:r>
-        <w:rPr>
-          <w:rFonts w:ascii="Times New Roman" w:hAnsi="Times New Roman" w:cs="Times New Roman"/>
-        </w:rPr>
-        <w:t xml:space="preserve">, B., Carter, J. R., Whitmore, H., Van </w:t>
-      </w:r>
-      <w:proofErr w:type="spellStart"/>
-      <w:r>
-        <w:rPr>
-          <w:rFonts w:ascii="Times New Roman" w:hAnsi="Times New Roman" w:cs="Times New Roman"/>
-        </w:rPr>
-        <w:t>Cauter</w:t>
-      </w:r>
-      <w:proofErr w:type="spellEnd"/>
-      <w:r>
-        <w:rPr>
-          <w:rFonts w:ascii="Times New Roman" w:hAnsi="Times New Roman" w:cs="Times New Roman"/>
-        </w:rPr>
-        <w:t xml:space="preserve">, E., &amp; </w:t>
-      </w:r>
-      <w:proofErr w:type="spellStart"/>
-      <w:r>
-        <w:rPr>
-          <w:rFonts w:ascii="Times New Roman" w:hAnsi="Times New Roman" w:cs="Times New Roman"/>
-        </w:rPr>
-        <w:t>Ehrmann</w:t>
-      </w:r>
-      <w:proofErr w:type="spellEnd"/>
-      <w:r>
-        <w:rPr>
-          <w:rFonts w:ascii="Times New Roman" w:hAnsi="Times New Roman" w:cs="Times New Roman"/>
-        </w:rPr>
-        <w:t xml:space="preserve">, D. A. (2020). MON-034 Impact of Race and Obstructive Sleep Apnea on Glucose and Insulin Regulation in Women with PCOS. Journal of the Endocrine Society, 4(Supplement_1). </w:t>
-      </w:r>
-      <w:hyperlink r:id="rId9" w:history="1">
+          <w:rFonts w:ascii="Times New Roman" w:hAnsi="Times New Roman" w:cs="Times New Roman"/>
+        </w:rPr>
+      </w:pPr>
+      <w:r>
+        <w:rPr>
+          <w:rFonts w:ascii="Times New Roman" w:hAnsi="Times New Roman" w:cs="Times New Roman"/>
+        </w:rPr>
+        <w:lastRenderedPageBreak/>
+        <w:t xml:space="preserve">S. Nasim, M. S. Almutairi, K. Munir, A. Raza and F. Younas, </w:t>
+      </w:r>
+      <w:r>
+        <w:rPr>
+          <w:rFonts w:ascii="Times New Roman" w:hAnsi="Times New Roman" w:cs="Times New Roman"/>
+          <w:i/>
+          <w:iCs/>
+        </w:rPr>
+        <w:t>"A Novel Approach for Polycystic Ovary Syndrome Prediction Using Machine Learning in Bioinformatics,"</w:t>
+      </w:r>
+      <w:r>
+        <w:rPr>
+          <w:rFonts w:ascii="Times New Roman" w:hAnsi="Times New Roman" w:cs="Times New Roman"/>
+        </w:rPr>
+        <w:t xml:space="preserve"> in </w:t>
+      </w:r>
+      <w:r>
+        <w:rPr>
+          <w:rFonts w:ascii="Times New Roman" w:hAnsi="Times New Roman" w:cs="Times New Roman"/>
+          <w:i/>
+          <w:iCs/>
+        </w:rPr>
+        <w:t>IEEE Access</w:t>
+      </w:r>
+      <w:r>
+        <w:rPr>
+          <w:rFonts w:ascii="Times New Roman" w:hAnsi="Times New Roman" w:cs="Times New Roman"/>
+        </w:rPr>
+        <w:t xml:space="preserve">, vol. 10, pp. 97610-97624, 2022, </w:t>
+      </w:r>
+      <w:proofErr w:type="spellStart"/>
+      <w:r>
+        <w:rPr>
+          <w:rFonts w:ascii="Times New Roman" w:hAnsi="Times New Roman" w:cs="Times New Roman"/>
+        </w:rPr>
+        <w:t>doi</w:t>
+      </w:r>
+      <w:proofErr w:type="spellEnd"/>
+      <w:r>
+        <w:rPr>
+          <w:rFonts w:ascii="Times New Roman" w:hAnsi="Times New Roman" w:cs="Times New Roman"/>
+        </w:rPr>
+        <w:t>: 10.1109/ACCESS.2022.3205587.</w:t>
+      </w:r>
+    </w:p>
+    <w:p>
+      <w:pPr>
+        <w:pStyle w:val="ListParagraph"/>
+        <w:rPr>
+          <w:rFonts w:ascii="Times New Roman" w:hAnsi="Times New Roman" w:cs="Times New Roman"/>
+        </w:rPr>
+      </w:pPr>
+    </w:p>
+    <w:p>
+      <w:pPr>
+        <w:rPr>
+          <w:rFonts w:ascii="Times New Roman" w:hAnsi="Times New Roman" w:cs="Times New Roman"/>
+        </w:rPr>
+      </w:pPr>
+    </w:p>
+    <w:p>
+      <w:pPr>
+        <w:pStyle w:val="ListParagraph"/>
+        <w:numPr>
+          <w:ilvl w:val="0"/>
+          <w:numId w:val="6"/>
+        </w:numPr>
+        <w:rPr>
+          <w:rFonts w:ascii="Times New Roman" w:hAnsi="Times New Roman" w:cs="Times New Roman"/>
+        </w:rPr>
+      </w:pPr>
+      <w:r>
+        <w:rPr>
+          <w:rFonts w:ascii="Times New Roman" w:hAnsi="Times New Roman" w:cs="Times New Roman"/>
+        </w:rPr>
+        <w:t xml:space="preserve">Shetty, Disha &amp; Chandrasekaran, Baskaran &amp; Singh, </w:t>
+      </w:r>
+      <w:proofErr w:type="spellStart"/>
+      <w:r>
+        <w:rPr>
+          <w:rFonts w:ascii="Times New Roman" w:hAnsi="Times New Roman" w:cs="Times New Roman"/>
+        </w:rPr>
+        <w:t>ArulWatson</w:t>
+      </w:r>
+      <w:proofErr w:type="spellEnd"/>
+      <w:r>
+        <w:rPr>
+          <w:rFonts w:ascii="Times New Roman" w:hAnsi="Times New Roman" w:cs="Times New Roman"/>
+        </w:rPr>
+        <w:t xml:space="preserve"> &amp; </w:t>
+      </w:r>
+      <w:proofErr w:type="spellStart"/>
+      <w:r>
+        <w:rPr>
+          <w:rFonts w:ascii="Times New Roman" w:hAnsi="Times New Roman" w:cs="Times New Roman"/>
+        </w:rPr>
+        <w:t>Oliverraj</w:t>
+      </w:r>
+      <w:proofErr w:type="spellEnd"/>
+      <w:r>
+        <w:rPr>
+          <w:rFonts w:ascii="Times New Roman" w:hAnsi="Times New Roman" w:cs="Times New Roman"/>
+        </w:rPr>
+        <w:t xml:space="preserve">, Joseph. (2017). </w:t>
+      </w:r>
+      <w:r>
+        <w:rPr>
+          <w:rFonts w:ascii="Times New Roman" w:hAnsi="Times New Roman" w:cs="Times New Roman"/>
+          <w:i/>
+          <w:iCs/>
+        </w:rPr>
+        <w:t>Exercise in polycystic ovarian syndrome: An evidence-based review.</w:t>
+      </w:r>
+      <w:r>
+        <w:rPr>
+          <w:rFonts w:ascii="Times New Roman" w:hAnsi="Times New Roman" w:cs="Times New Roman"/>
+        </w:rPr>
+        <w:t xml:space="preserve"> Saudi Journal of Sports Medicine. 17. 123. 10.4103/sjsm.sjsm_10_17.</w:t>
+      </w:r>
+    </w:p>
+    <w:p>
+      <w:pPr>
+        <w:rPr>
+          <w:rStyle w:val="Hyperlink"/>
+          <w:rFonts w:ascii="Times New Roman" w:hAnsi="Times New Roman" w:cs="Times New Roman"/>
+          <w:color w:val="auto"/>
+          <w:u w:val="none"/>
+        </w:rPr>
+      </w:pPr>
+    </w:p>
+    <w:p>
+      <w:pPr>
+        <w:pStyle w:val="ListParagraph"/>
+        <w:numPr>
+          <w:ilvl w:val="0"/>
+          <w:numId w:val="6"/>
+        </w:numPr>
+        <w:rPr>
+          <w:rStyle w:val="Hyperlink"/>
+          <w:rFonts w:ascii="Times New Roman" w:hAnsi="Times New Roman" w:cs="Times New Roman"/>
+          <w:color w:val="auto"/>
+          <w:u w:val="none"/>
+        </w:rPr>
+      </w:pPr>
+      <w:r>
+        <w:rPr>
+          <w:rStyle w:val="Hyperlink"/>
+          <w:rFonts w:ascii="Times New Roman" w:hAnsi="Times New Roman" w:cs="Times New Roman"/>
+          <w:color w:val="auto"/>
+          <w:u w:val="none"/>
+        </w:rPr>
+        <w:t xml:space="preserve"> </w:t>
+      </w:r>
+      <w:r>
+        <w:rPr>
+          <w:rStyle w:val="Hyperlink"/>
+          <w:rFonts w:ascii="Times New Roman" w:hAnsi="Times New Roman" w:cs="Times New Roman"/>
+          <w:color w:val="auto"/>
+          <w:u w:val="none"/>
+        </w:rPr>
+        <w:t xml:space="preserve">Tiwari, S., Kane, L., </w:t>
+      </w:r>
+      <w:proofErr w:type="spellStart"/>
+      <w:r>
+        <w:rPr>
+          <w:rStyle w:val="Hyperlink"/>
+          <w:rFonts w:ascii="Times New Roman" w:hAnsi="Times New Roman" w:cs="Times New Roman"/>
+          <w:color w:val="auto"/>
+          <w:u w:val="none"/>
+        </w:rPr>
+        <w:t>Koundal</w:t>
+      </w:r>
+      <w:proofErr w:type="spellEnd"/>
+      <w:r>
+        <w:rPr>
+          <w:rStyle w:val="Hyperlink"/>
+          <w:rFonts w:ascii="Times New Roman" w:hAnsi="Times New Roman" w:cs="Times New Roman"/>
+          <w:color w:val="auto"/>
+          <w:u w:val="none"/>
+        </w:rPr>
+        <w:t xml:space="preserve">, D., Jain, A., </w:t>
+      </w:r>
+      <w:proofErr w:type="spellStart"/>
+      <w:r>
+        <w:rPr>
+          <w:rStyle w:val="Hyperlink"/>
+          <w:rFonts w:ascii="Times New Roman" w:hAnsi="Times New Roman" w:cs="Times New Roman"/>
+          <w:color w:val="auto"/>
+          <w:u w:val="none"/>
+        </w:rPr>
+        <w:t>Alhudhaif</w:t>
+      </w:r>
+      <w:proofErr w:type="spellEnd"/>
+      <w:r>
+        <w:rPr>
+          <w:rStyle w:val="Hyperlink"/>
+          <w:rFonts w:ascii="Times New Roman" w:hAnsi="Times New Roman" w:cs="Times New Roman"/>
+          <w:color w:val="auto"/>
+          <w:u w:val="none"/>
+        </w:rPr>
+        <w:t xml:space="preserve">, A., </w:t>
+      </w:r>
+      <w:proofErr w:type="spellStart"/>
+      <w:r>
+        <w:rPr>
+          <w:rStyle w:val="Hyperlink"/>
+          <w:rFonts w:ascii="Times New Roman" w:hAnsi="Times New Roman" w:cs="Times New Roman"/>
+          <w:color w:val="auto"/>
+          <w:u w:val="none"/>
+        </w:rPr>
+        <w:t>Polat</w:t>
+      </w:r>
+      <w:proofErr w:type="spellEnd"/>
+      <w:r>
+        <w:rPr>
+          <w:rStyle w:val="Hyperlink"/>
+          <w:rFonts w:ascii="Times New Roman" w:hAnsi="Times New Roman" w:cs="Times New Roman"/>
+          <w:color w:val="auto"/>
+          <w:u w:val="none"/>
+        </w:rPr>
+        <w:t xml:space="preserve">, K., </w:t>
+      </w:r>
+      <w:proofErr w:type="spellStart"/>
+      <w:r>
+        <w:rPr>
+          <w:rStyle w:val="Hyperlink"/>
+          <w:rFonts w:ascii="Times New Roman" w:hAnsi="Times New Roman" w:cs="Times New Roman"/>
+          <w:color w:val="auto"/>
+          <w:u w:val="none"/>
+        </w:rPr>
+        <w:t>Zaguia</w:t>
+      </w:r>
+      <w:proofErr w:type="spellEnd"/>
+      <w:r>
+        <w:rPr>
+          <w:rStyle w:val="Hyperlink"/>
+          <w:rFonts w:ascii="Times New Roman" w:hAnsi="Times New Roman" w:cs="Times New Roman"/>
+          <w:color w:val="auto"/>
+          <w:u w:val="none"/>
+        </w:rPr>
+        <w:t xml:space="preserve">, A., </w:t>
+      </w:r>
+      <w:proofErr w:type="spellStart"/>
+      <w:r>
+        <w:rPr>
+          <w:rStyle w:val="Hyperlink"/>
+          <w:rFonts w:ascii="Times New Roman" w:hAnsi="Times New Roman" w:cs="Times New Roman"/>
+          <w:color w:val="auto"/>
+          <w:u w:val="none"/>
+        </w:rPr>
+        <w:t>Alenezi</w:t>
+      </w:r>
+      <w:proofErr w:type="spellEnd"/>
+      <w:r>
+        <w:rPr>
+          <w:rStyle w:val="Hyperlink"/>
+          <w:rFonts w:ascii="Times New Roman" w:hAnsi="Times New Roman" w:cs="Times New Roman"/>
+          <w:color w:val="auto"/>
+          <w:u w:val="none"/>
+        </w:rPr>
+        <w:t xml:space="preserve">, F., &amp; </w:t>
+      </w:r>
+      <w:proofErr w:type="spellStart"/>
+      <w:r>
+        <w:rPr>
+          <w:rStyle w:val="Hyperlink"/>
+          <w:rFonts w:ascii="Times New Roman" w:hAnsi="Times New Roman" w:cs="Times New Roman"/>
+          <w:color w:val="auto"/>
+          <w:u w:val="none"/>
+        </w:rPr>
+        <w:t>Althubiti</w:t>
+      </w:r>
+      <w:proofErr w:type="spellEnd"/>
+      <w:r>
+        <w:rPr>
+          <w:rStyle w:val="Hyperlink"/>
+          <w:rFonts w:ascii="Times New Roman" w:hAnsi="Times New Roman" w:cs="Times New Roman"/>
+          <w:color w:val="auto"/>
+          <w:u w:val="none"/>
+        </w:rPr>
+        <w:t xml:space="preserve">, S. A. (2022). </w:t>
+      </w:r>
+      <w:r>
+        <w:rPr>
+          <w:rStyle w:val="Hyperlink"/>
+          <w:rFonts w:ascii="Times New Roman" w:hAnsi="Times New Roman" w:cs="Times New Roman"/>
+          <w:i/>
+          <w:iCs/>
+          <w:color w:val="auto"/>
+          <w:u w:val="none"/>
+        </w:rPr>
+        <w:t>SPOSDS: A smart Polycystic Ovary Syndrome diagnostic system using machine learning</w:t>
+      </w:r>
+      <w:r>
+        <w:rPr>
+          <w:rStyle w:val="Hyperlink"/>
+          <w:rFonts w:ascii="Times New Roman" w:hAnsi="Times New Roman" w:cs="Times New Roman"/>
+          <w:color w:val="auto"/>
+          <w:u w:val="none"/>
+        </w:rPr>
+        <w:t xml:space="preserve">. Expert Systems with Applications, 203, 117592. </w:t>
+      </w:r>
+      <w:hyperlink r:id="rId11" w:history="1">
         <w:r>
           <w:rPr>
             <w:rStyle w:val="Hyperlink"/>
             <w:rFonts w:ascii="Times New Roman" w:hAnsi="Times New Roman" w:cs="Times New Roman"/>
           </w:rPr>
-          <w:t>https://doi.org/10.1210/jendso/bvaa046.435</w:t>
+          <w:t>https://doi.org/10.1016/j.eswa.2022.117592</w:t>
         </w:r>
       </w:hyperlink>
     </w:p>
@@ -2619,6 +3267,11 @@
           <w:ilvl w:val="0"/>
           <w:numId w:val="6"/>
         </w:numPr>
+        <w:rPr>
+          <w:rStyle w:val="Hyperlink"/>
+          <w:color w:val="auto"/>
+          <w:u w:val="none"/>
+        </w:rPr>
       </w:pPr>
       <w:r>
         <w:t xml:space="preserve">Thakre, V., </w:t>
@@ -2656,17 +3309,17 @@
         <w:t>: PCOS detection and prediction using machine learning algorithms</w:t>
       </w:r>
       <w:r>
-        <w:t xml:space="preserve">. ResearchGate. Retrieved April 1, 2023, from </w:t>
-      </w:r>
-      <w:r>
-        <w:lastRenderedPageBreak/>
-        <w:t xml:space="preserve">https://www.researchgate.net/publication/348627784_PCOcare_PCOS_Detection_and_Prediction_using_Machine_Learning_Algorithms </w:t>
-      </w:r>
-    </w:p>
-    <w:p>
-      <w:pPr>
-        <w:rPr>
-          <w:rFonts w:ascii="Times New Roman" w:hAnsi="Times New Roman" w:cs="Times New Roman"/>
+        <w:t xml:space="preserve">. ResearchGate. Retrieved April 1, 2023, from https://www.researchgate.net/publication/348627784_PCOcare_PCOS_Detection_and_Prediction_using_Machine_Learning_Algorithms </w:t>
+      </w:r>
+    </w:p>
+    <w:p>
+      <w:pPr>
+        <w:pStyle w:val="ListParagraph"/>
+        <w:rPr>
+          <w:rStyle w:val="Hyperlink"/>
+          <w:rFonts w:ascii="Times New Roman" w:hAnsi="Times New Roman" w:cs="Times New Roman"/>
+          <w:color w:val="auto"/>
+          <w:u w:val="none"/>
         </w:rPr>
       </w:pPr>
     </w:p>
@@ -2678,67 +3331,110 @@
           <w:numId w:val="6"/>
         </w:numPr>
         <w:rPr>
-          <w:rFonts w:ascii="Times New Roman" w:hAnsi="Times New Roman" w:cs="Times New Roman"/>
-          <w:color w:val="212121"/>
-          <w:shd w:val="clear" w:color="auto" w:fill="FFFFFF"/>
-        </w:rPr>
-      </w:pPr>
-      <w:r>
-        <w:rPr>
-          <w:rFonts w:ascii="Times New Roman" w:hAnsi="Times New Roman" w:cs="Times New Roman"/>
-          <w:color w:val="212121"/>
-          <w:shd w:val="clear" w:color="auto" w:fill="FFFFFF"/>
-        </w:rPr>
-        <w:t xml:space="preserve">Vikas, B., </w:t>
-      </w:r>
-      <w:proofErr w:type="spellStart"/>
-      <w:r>
-        <w:rPr>
-          <w:rFonts w:ascii="Times New Roman" w:hAnsi="Times New Roman" w:cs="Times New Roman"/>
-          <w:color w:val="212121"/>
-          <w:shd w:val="clear" w:color="auto" w:fill="FFFFFF"/>
-        </w:rPr>
-        <w:t>Anuhya</w:t>
-      </w:r>
-      <w:proofErr w:type="spellEnd"/>
-      <w:r>
-        <w:rPr>
-          <w:rFonts w:ascii="Times New Roman" w:hAnsi="Times New Roman" w:cs="Times New Roman"/>
-          <w:color w:val="212121"/>
-          <w:shd w:val="clear" w:color="auto" w:fill="FFFFFF"/>
-        </w:rPr>
-        <w:t xml:space="preserve">, B.S., </w:t>
-      </w:r>
-      <w:proofErr w:type="spellStart"/>
-      <w:r>
-        <w:rPr>
-          <w:rFonts w:ascii="Times New Roman" w:hAnsi="Times New Roman" w:cs="Times New Roman"/>
-          <w:color w:val="212121"/>
-          <w:shd w:val="clear" w:color="auto" w:fill="FFFFFF"/>
-        </w:rPr>
-        <w:t>Chilla</w:t>
-      </w:r>
-      <w:proofErr w:type="spellEnd"/>
-      <w:r>
-        <w:rPr>
-          <w:rFonts w:ascii="Times New Roman" w:hAnsi="Times New Roman" w:cs="Times New Roman"/>
-          <w:color w:val="212121"/>
-          <w:shd w:val="clear" w:color="auto" w:fill="FFFFFF"/>
-        </w:rPr>
-        <w:t>, M., &amp; Sarangi, S. (2018). A Critical Study of Polycystic Ovarian Syndrome (PCOS) Classification Techniques.</w:t>
-      </w:r>
-    </w:p>
-    <w:p>
-      <w:pPr>
-        <w:rPr>
-          <w:rFonts w:ascii="Times New Roman" w:hAnsi="Times New Roman" w:cs="Times New Roman"/>
-        </w:rPr>
-      </w:pPr>
-    </w:p>
-    <w:p>
-      <w:pPr>
-        <w:rPr>
-          <w:rFonts w:ascii="Times New Roman" w:hAnsi="Times New Roman" w:cs="Times New Roman"/>
+          <w:rStyle w:val="Hyperlink"/>
+          <w:rFonts w:ascii="Times New Roman" w:hAnsi="Times New Roman" w:cs="Times New Roman"/>
+          <w:color w:val="auto"/>
+          <w:u w:val="none"/>
+        </w:rPr>
+      </w:pPr>
+      <w:r>
+        <w:rPr>
+          <w:rStyle w:val="Hyperlink"/>
+          <w:rFonts w:ascii="Times New Roman" w:hAnsi="Times New Roman" w:cs="Times New Roman"/>
+          <w:color w:val="auto"/>
+          <w:u w:val="none"/>
+        </w:rPr>
+        <w:t xml:space="preserve">Thomas, </w:t>
+      </w:r>
+      <w:proofErr w:type="spellStart"/>
+      <w:r>
+        <w:rPr>
+          <w:rStyle w:val="Hyperlink"/>
+          <w:rFonts w:ascii="Times New Roman" w:hAnsi="Times New Roman" w:cs="Times New Roman"/>
+          <w:color w:val="auto"/>
+          <w:u w:val="none"/>
+        </w:rPr>
+        <w:t>Neetha</w:t>
+      </w:r>
+      <w:proofErr w:type="spellEnd"/>
+      <w:r>
+        <w:rPr>
+          <w:rStyle w:val="Hyperlink"/>
+          <w:rFonts w:ascii="Times New Roman" w:hAnsi="Times New Roman" w:cs="Times New Roman"/>
+          <w:color w:val="auto"/>
+          <w:u w:val="none"/>
+        </w:rPr>
+        <w:t xml:space="preserve">. (2020). </w:t>
+      </w:r>
+      <w:r>
+        <w:rPr>
+          <w:rStyle w:val="Hyperlink"/>
+          <w:rFonts w:ascii="Times New Roman" w:hAnsi="Times New Roman" w:cs="Times New Roman"/>
+          <w:i/>
+          <w:iCs/>
+          <w:color w:val="auto"/>
+          <w:u w:val="none"/>
+        </w:rPr>
+        <w:t>Prediction of polycystic ovarian syndrome with clinical dataset using a novel hybrid data mining classification technique</w:t>
+      </w:r>
+      <w:r>
+        <w:rPr>
+          <w:rStyle w:val="Hyperlink"/>
+          <w:rFonts w:ascii="Times New Roman" w:hAnsi="Times New Roman" w:cs="Times New Roman"/>
+          <w:color w:val="auto"/>
+          <w:u w:val="none"/>
+        </w:rPr>
+        <w:t xml:space="preserve">. International journal of advanced research in engineering &amp; technology. </w:t>
+      </w:r>
+      <w:r>
+        <w:rPr>
+          <w:rStyle w:val="Hyperlink"/>
+          <w:rFonts w:ascii="Times New Roman" w:hAnsi="Times New Roman" w:cs="Times New Roman"/>
+          <w:color w:val="auto"/>
+          <w:u w:val="none"/>
+        </w:rPr>
+        <w:t>11. 1872-</w:t>
+      </w:r>
+      <w:proofErr w:type="gramStart"/>
+      <w:r>
+        <w:rPr>
+          <w:rStyle w:val="Hyperlink"/>
+          <w:rFonts w:ascii="Times New Roman" w:hAnsi="Times New Roman" w:cs="Times New Roman"/>
+          <w:color w:val="auto"/>
+          <w:u w:val="none"/>
+        </w:rPr>
+        <w:t>1881,.</w:t>
+      </w:r>
+      <w:proofErr w:type="gramEnd"/>
+      <w:r>
+        <w:rPr>
+          <w:rStyle w:val="Hyperlink"/>
+          <w:rFonts w:ascii="Times New Roman" w:hAnsi="Times New Roman" w:cs="Times New Roman"/>
+          <w:color w:val="auto"/>
+          <w:u w:val="none"/>
+        </w:rPr>
+        <w:t xml:space="preserve"> 10.34218/IJARET.11.11.2020.174.</w:t>
+      </w:r>
+    </w:p>
+    <w:p>
+      <w:pPr>
+        <w:pStyle w:val="ListParagraph"/>
+        <w:rPr>
+          <w:rStyle w:val="Hyperlink"/>
+          <w:rFonts w:ascii="Times New Roman" w:hAnsi="Times New Roman" w:cs="Times New Roman"/>
+          <w:color w:val="auto"/>
+          <w:u w:val="none"/>
+        </w:rPr>
+      </w:pPr>
+    </w:p>
+    <w:p>
+      <w:pPr>
+        <w:pStyle w:val="ListParagraph"/>
+        <w:rPr>
+          <w:rStyle w:val="Hyperlink"/>
+          <w:rFonts w:ascii="Times New Roman" w:hAnsi="Times New Roman" w:cs="Times New Roman"/>
+          <w:color w:val="auto"/>
+          <w:u w:val="none"/>
         </w:rPr>
       </w:pPr>
     </w:p>
@@ -2750,175 +3446,52 @@
           <w:numId w:val="6"/>
         </w:numPr>
         <w:rPr>
-          <w:rStyle w:val="Hyperlink"/>
-          <w:rFonts w:ascii="Times New Roman" w:hAnsi="Times New Roman" w:cs="Times New Roman"/>
-          <w:color w:val="auto"/>
-          <w:u w:val="none"/>
-        </w:rPr>
-      </w:pPr>
-      <w:proofErr w:type="spellStart"/>
-      <w:r>
-        <w:rPr>
-          <w:rFonts w:ascii="Times New Roman" w:hAnsi="Times New Roman" w:cs="Times New Roman"/>
-          <w:color w:val="212121"/>
-          <w:shd w:val="clear" w:color="auto" w:fill="FFFFFF"/>
-        </w:rPr>
-        <w:t>Wijeyaratne</w:t>
-      </w:r>
-      <w:proofErr w:type="spellEnd"/>
-      <w:r>
-        <w:rPr>
-          <w:rFonts w:ascii="Times New Roman" w:hAnsi="Times New Roman" w:cs="Times New Roman"/>
-          <w:color w:val="212121"/>
-          <w:shd w:val="clear" w:color="auto" w:fill="FFFFFF"/>
-        </w:rPr>
-        <w:t xml:space="preserve">, C. N., Seneviratne, </w:t>
-      </w:r>
-      <w:proofErr w:type="spellStart"/>
-      <w:proofErr w:type="gramStart"/>
-      <w:r>
-        <w:rPr>
-          <w:rFonts w:ascii="Times New Roman" w:hAnsi="Times New Roman" w:cs="Times New Roman"/>
-          <w:color w:val="212121"/>
-          <w:shd w:val="clear" w:color="auto" w:fill="FFFFFF"/>
-        </w:rPr>
-        <w:t>R.deA</w:t>
-      </w:r>
-      <w:proofErr w:type="spellEnd"/>
-      <w:proofErr w:type="gramEnd"/>
-      <w:r>
-        <w:rPr>
-          <w:rFonts w:ascii="Times New Roman" w:hAnsi="Times New Roman" w:cs="Times New Roman"/>
-          <w:color w:val="212121"/>
-          <w:shd w:val="clear" w:color="auto" w:fill="FFFFFF"/>
-        </w:rPr>
-        <w:t xml:space="preserve">., </w:t>
-      </w:r>
-      <w:proofErr w:type="spellStart"/>
-      <w:r>
-        <w:rPr>
-          <w:rFonts w:ascii="Times New Roman" w:hAnsi="Times New Roman" w:cs="Times New Roman"/>
-          <w:color w:val="212121"/>
-          <w:shd w:val="clear" w:color="auto" w:fill="FFFFFF"/>
-        </w:rPr>
-        <w:t>Dahanayake</w:t>
-      </w:r>
-      <w:proofErr w:type="spellEnd"/>
-      <w:r>
-        <w:rPr>
-          <w:rFonts w:ascii="Times New Roman" w:hAnsi="Times New Roman" w:cs="Times New Roman"/>
-          <w:color w:val="212121"/>
-          <w:shd w:val="clear" w:color="auto" w:fill="FFFFFF"/>
-        </w:rPr>
-        <w:t xml:space="preserve">, S., </w:t>
-      </w:r>
-      <w:proofErr w:type="spellStart"/>
-      <w:r>
-        <w:rPr>
-          <w:rFonts w:ascii="Times New Roman" w:hAnsi="Times New Roman" w:cs="Times New Roman"/>
-          <w:color w:val="212121"/>
-          <w:shd w:val="clear" w:color="auto" w:fill="FFFFFF"/>
-        </w:rPr>
-        <w:t>Kumarapeli</w:t>
-      </w:r>
-      <w:proofErr w:type="spellEnd"/>
-      <w:r>
-        <w:rPr>
-          <w:rFonts w:ascii="Times New Roman" w:hAnsi="Times New Roman" w:cs="Times New Roman"/>
-          <w:color w:val="212121"/>
-          <w:shd w:val="clear" w:color="auto" w:fill="FFFFFF"/>
-        </w:rPr>
-        <w:t xml:space="preserve">, V., </w:t>
-      </w:r>
-      <w:proofErr w:type="spellStart"/>
-      <w:r>
-        <w:rPr>
-          <w:rFonts w:ascii="Times New Roman" w:hAnsi="Times New Roman" w:cs="Times New Roman"/>
-          <w:color w:val="212121"/>
-          <w:shd w:val="clear" w:color="auto" w:fill="FFFFFF"/>
-        </w:rPr>
-        <w:t>Palipane</w:t>
-      </w:r>
-      <w:proofErr w:type="spellEnd"/>
-      <w:r>
-        <w:rPr>
-          <w:rFonts w:ascii="Times New Roman" w:hAnsi="Times New Roman" w:cs="Times New Roman"/>
-          <w:color w:val="212121"/>
-          <w:shd w:val="clear" w:color="auto" w:fill="FFFFFF"/>
-        </w:rPr>
-        <w:t xml:space="preserve">, E., </w:t>
-      </w:r>
-      <w:proofErr w:type="spellStart"/>
-      <w:r>
-        <w:rPr>
-          <w:rFonts w:ascii="Times New Roman" w:hAnsi="Times New Roman" w:cs="Times New Roman"/>
-          <w:color w:val="212121"/>
-          <w:shd w:val="clear" w:color="auto" w:fill="FFFFFF"/>
-        </w:rPr>
-        <w:t>Kuruppu</w:t>
-      </w:r>
-      <w:proofErr w:type="spellEnd"/>
-      <w:r>
-        <w:rPr>
-          <w:rFonts w:ascii="Times New Roman" w:hAnsi="Times New Roman" w:cs="Times New Roman"/>
-          <w:color w:val="212121"/>
-          <w:shd w:val="clear" w:color="auto" w:fill="FFFFFF"/>
-        </w:rPr>
-        <w:t xml:space="preserve">, N., </w:t>
-      </w:r>
-      <w:proofErr w:type="spellStart"/>
-      <w:r>
-        <w:rPr>
-          <w:rFonts w:ascii="Times New Roman" w:hAnsi="Times New Roman" w:cs="Times New Roman"/>
-          <w:color w:val="212121"/>
-          <w:shd w:val="clear" w:color="auto" w:fill="FFFFFF"/>
-        </w:rPr>
-        <w:t>Yapa</w:t>
-      </w:r>
-      <w:proofErr w:type="spellEnd"/>
-      <w:r>
-        <w:rPr>
-          <w:rFonts w:ascii="Times New Roman" w:hAnsi="Times New Roman" w:cs="Times New Roman"/>
-          <w:color w:val="212121"/>
-          <w:shd w:val="clear" w:color="auto" w:fill="FFFFFF"/>
-        </w:rPr>
-        <w:t xml:space="preserve">, C., Seneviratne, </w:t>
-      </w:r>
-      <w:proofErr w:type="spellStart"/>
-      <w:r>
-        <w:rPr>
-          <w:rFonts w:ascii="Times New Roman" w:hAnsi="Times New Roman" w:cs="Times New Roman"/>
-          <w:color w:val="212121"/>
-          <w:shd w:val="clear" w:color="auto" w:fill="FFFFFF"/>
-        </w:rPr>
-        <w:t>R.deA</w:t>
-      </w:r>
-      <w:proofErr w:type="spellEnd"/>
-      <w:r>
-        <w:rPr>
-          <w:rFonts w:ascii="Times New Roman" w:hAnsi="Times New Roman" w:cs="Times New Roman"/>
-          <w:color w:val="212121"/>
-          <w:shd w:val="clear" w:color="auto" w:fill="FFFFFF"/>
-        </w:rPr>
-        <w:t xml:space="preserve">., &amp; </w:t>
-      </w:r>
-      <w:proofErr w:type="spellStart"/>
-      <w:r>
-        <w:rPr>
-          <w:rFonts w:ascii="Times New Roman" w:hAnsi="Times New Roman" w:cs="Times New Roman"/>
-          <w:color w:val="212121"/>
-          <w:shd w:val="clear" w:color="auto" w:fill="FFFFFF"/>
-        </w:rPr>
-        <w:t>Balen</w:t>
-      </w:r>
-      <w:proofErr w:type="spellEnd"/>
-      <w:r>
-        <w:rPr>
-          <w:rFonts w:ascii="Times New Roman" w:hAnsi="Times New Roman" w:cs="Times New Roman"/>
-          <w:color w:val="212121"/>
-          <w:shd w:val="clear" w:color="auto" w:fill="FFFFFF"/>
-        </w:rPr>
-        <w:t>, A. H. (2011). Phenotype and metabolic profile of South Asian women with polycystic ovary syndrome (PCOS): results of a large database from a specialist Endocrine Clinic. </w:t>
+          <w:rFonts w:ascii="Times New Roman" w:hAnsi="Times New Roman" w:cs="Times New Roman"/>
+        </w:rPr>
+      </w:pPr>
+      <w:r>
+        <w:rPr>
+          <w:rFonts w:ascii="Times New Roman" w:hAnsi="Times New Roman" w:cs="Times New Roman"/>
+          <w:color w:val="212121"/>
+          <w:shd w:val="clear" w:color="auto" w:fill="FFFFFF"/>
+        </w:rPr>
+        <w:t xml:space="preserve">Vikas, B., </w:t>
+      </w:r>
+      <w:proofErr w:type="spellStart"/>
+      <w:r>
+        <w:rPr>
+          <w:rFonts w:ascii="Times New Roman" w:hAnsi="Times New Roman" w:cs="Times New Roman"/>
+          <w:color w:val="212121"/>
+          <w:shd w:val="clear" w:color="auto" w:fill="FFFFFF"/>
+        </w:rPr>
+        <w:t>Anuhya</w:t>
+      </w:r>
+      <w:proofErr w:type="spellEnd"/>
+      <w:r>
+        <w:rPr>
+          <w:rFonts w:ascii="Times New Roman" w:hAnsi="Times New Roman" w:cs="Times New Roman"/>
+          <w:color w:val="212121"/>
+          <w:shd w:val="clear" w:color="auto" w:fill="FFFFFF"/>
+        </w:rPr>
+        <w:t xml:space="preserve">, B. S., </w:t>
+      </w:r>
+      <w:proofErr w:type="spellStart"/>
+      <w:r>
+        <w:rPr>
+          <w:rFonts w:ascii="Times New Roman" w:hAnsi="Times New Roman" w:cs="Times New Roman"/>
+          <w:color w:val="212121"/>
+          <w:shd w:val="clear" w:color="auto" w:fill="FFFFFF"/>
+        </w:rPr>
+        <w:t>Chilla</w:t>
+      </w:r>
+      <w:proofErr w:type="spellEnd"/>
+      <w:r>
+        <w:rPr>
+          <w:rFonts w:ascii="Times New Roman" w:hAnsi="Times New Roman" w:cs="Times New Roman"/>
+          <w:color w:val="212121"/>
+          <w:shd w:val="clear" w:color="auto" w:fill="FFFFFF"/>
+        </w:rPr>
+        <w:t xml:space="preserve">, M., &amp; Sarangi, S. (2018). </w:t>
       </w:r>
       <w:r>
         <w:rPr>
@@ -2928,15 +3501,216 @@
           <w:color w:val="212121"/>
           <w:shd w:val="clear" w:color="auto" w:fill="FFFFFF"/>
         </w:rPr>
-        <w:t>Human reproduction (Oxford, England)</w:t>
-      </w:r>
-      <w:r>
-        <w:rPr>
-          <w:rFonts w:ascii="Times New Roman" w:hAnsi="Times New Roman" w:cs="Times New Roman"/>
-          <w:color w:val="212121"/>
-          <w:shd w:val="clear" w:color="auto" w:fill="FFFFFF"/>
-        </w:rPr>
-        <w:t>, </w:t>
+        <w:t>A Critical Study of Polycystic Ovarian Syndrome (PCOS) Classification Techniques</w:t>
+      </w:r>
+      <w:r>
+        <w:rPr>
+          <w:rFonts w:ascii="Times New Roman" w:hAnsi="Times New Roman" w:cs="Times New Roman"/>
+          <w:color w:val="212121"/>
+          <w:shd w:val="clear" w:color="auto" w:fill="FFFFFF"/>
+        </w:rPr>
+        <w:t>. International Journal of Computational Engineering &amp; Management, 21(4), 1. Retrieved from http://www.ijcem.org/volume21/issue4/IJCEM_2104_01.pdf</w:t>
+      </w:r>
+    </w:p>
+    <w:p>
+      <w:pPr>
+        <w:ind w:left="360"/>
+        <w:rPr>
+          <w:rStyle w:val="Hyperlink"/>
+          <w:rFonts w:ascii="Times New Roman" w:hAnsi="Times New Roman" w:cs="Times New Roman"/>
+          <w:color w:val="auto"/>
+          <w:u w:val="none"/>
+        </w:rPr>
+      </w:pPr>
+    </w:p>
+    <w:p>
+      <w:pPr>
+        <w:pStyle w:val="ListParagraph"/>
+        <w:rPr>
+          <w:rStyle w:val="Hyperlink"/>
+          <w:rFonts w:ascii="Times New Roman" w:hAnsi="Times New Roman" w:cs="Times New Roman"/>
+          <w:color w:val="auto"/>
+          <w:u w:val="none"/>
+        </w:rPr>
+      </w:pPr>
+    </w:p>
+    <w:p>
+      <w:pPr>
+        <w:pStyle w:val="ListParagraph"/>
+        <w:numPr>
+          <w:ilvl w:val="0"/>
+          <w:numId w:val="6"/>
+        </w:numPr>
+        <w:rPr>
+          <w:rStyle w:val="Hyperlink"/>
+          <w:rFonts w:ascii="Times New Roman" w:hAnsi="Times New Roman" w:cs="Times New Roman"/>
+          <w:color w:val="auto"/>
+          <w:u w:val="none"/>
+        </w:rPr>
+      </w:pPr>
+      <w:proofErr w:type="spellStart"/>
+      <w:r>
+        <w:rPr>
+          <w:rFonts w:ascii="Times New Roman" w:hAnsi="Times New Roman" w:cs="Times New Roman"/>
+          <w:color w:val="212121"/>
+          <w:shd w:val="clear" w:color="auto" w:fill="FFFFFF"/>
+        </w:rPr>
+        <w:t>Wijeyaratne</w:t>
+      </w:r>
+      <w:proofErr w:type="spellEnd"/>
+      <w:r>
+        <w:rPr>
+          <w:rFonts w:ascii="Times New Roman" w:hAnsi="Times New Roman" w:cs="Times New Roman"/>
+          <w:color w:val="212121"/>
+          <w:shd w:val="clear" w:color="auto" w:fill="FFFFFF"/>
+        </w:rPr>
+        <w:t xml:space="preserve">, C. N., Seneviratne, </w:t>
+      </w:r>
+      <w:proofErr w:type="spellStart"/>
+      <w:proofErr w:type="gramStart"/>
+      <w:r>
+        <w:rPr>
+          <w:rFonts w:ascii="Times New Roman" w:hAnsi="Times New Roman" w:cs="Times New Roman"/>
+          <w:color w:val="212121"/>
+          <w:shd w:val="clear" w:color="auto" w:fill="FFFFFF"/>
+        </w:rPr>
+        <w:t>R.deA</w:t>
+      </w:r>
+      <w:proofErr w:type="spellEnd"/>
+      <w:proofErr w:type="gramEnd"/>
+      <w:r>
+        <w:rPr>
+          <w:rFonts w:ascii="Times New Roman" w:hAnsi="Times New Roman" w:cs="Times New Roman"/>
+          <w:color w:val="212121"/>
+          <w:shd w:val="clear" w:color="auto" w:fill="FFFFFF"/>
+        </w:rPr>
+        <w:t xml:space="preserve">., </w:t>
+      </w:r>
+      <w:proofErr w:type="spellStart"/>
+      <w:r>
+        <w:rPr>
+          <w:rFonts w:ascii="Times New Roman" w:hAnsi="Times New Roman" w:cs="Times New Roman"/>
+          <w:color w:val="212121"/>
+          <w:shd w:val="clear" w:color="auto" w:fill="FFFFFF"/>
+        </w:rPr>
+        <w:t>Dahanayake</w:t>
+      </w:r>
+      <w:proofErr w:type="spellEnd"/>
+      <w:r>
+        <w:rPr>
+          <w:rFonts w:ascii="Times New Roman" w:hAnsi="Times New Roman" w:cs="Times New Roman"/>
+          <w:color w:val="212121"/>
+          <w:shd w:val="clear" w:color="auto" w:fill="FFFFFF"/>
+        </w:rPr>
+        <w:t xml:space="preserve">, S., </w:t>
+      </w:r>
+      <w:proofErr w:type="spellStart"/>
+      <w:r>
+        <w:rPr>
+          <w:rFonts w:ascii="Times New Roman" w:hAnsi="Times New Roman" w:cs="Times New Roman"/>
+          <w:color w:val="212121"/>
+          <w:shd w:val="clear" w:color="auto" w:fill="FFFFFF"/>
+        </w:rPr>
+        <w:t>Kumarapeli</w:t>
+      </w:r>
+      <w:proofErr w:type="spellEnd"/>
+      <w:r>
+        <w:rPr>
+          <w:rFonts w:ascii="Times New Roman" w:hAnsi="Times New Roman" w:cs="Times New Roman"/>
+          <w:color w:val="212121"/>
+          <w:shd w:val="clear" w:color="auto" w:fill="FFFFFF"/>
+        </w:rPr>
+        <w:t xml:space="preserve">, V., </w:t>
+      </w:r>
+      <w:proofErr w:type="spellStart"/>
+      <w:r>
+        <w:rPr>
+          <w:rFonts w:ascii="Times New Roman" w:hAnsi="Times New Roman" w:cs="Times New Roman"/>
+          <w:color w:val="212121"/>
+          <w:shd w:val="clear" w:color="auto" w:fill="FFFFFF"/>
+        </w:rPr>
+        <w:t>Palipane</w:t>
+      </w:r>
+      <w:proofErr w:type="spellEnd"/>
+      <w:r>
+        <w:rPr>
+          <w:rFonts w:ascii="Times New Roman" w:hAnsi="Times New Roman" w:cs="Times New Roman"/>
+          <w:color w:val="212121"/>
+          <w:shd w:val="clear" w:color="auto" w:fill="FFFFFF"/>
+        </w:rPr>
+        <w:t xml:space="preserve">, E., </w:t>
+      </w:r>
+      <w:proofErr w:type="spellStart"/>
+      <w:r>
+        <w:rPr>
+          <w:rFonts w:ascii="Times New Roman" w:hAnsi="Times New Roman" w:cs="Times New Roman"/>
+          <w:color w:val="212121"/>
+          <w:shd w:val="clear" w:color="auto" w:fill="FFFFFF"/>
+        </w:rPr>
+        <w:t>Kuruppu</w:t>
+      </w:r>
+      <w:proofErr w:type="spellEnd"/>
+      <w:r>
+        <w:rPr>
+          <w:rFonts w:ascii="Times New Roman" w:hAnsi="Times New Roman" w:cs="Times New Roman"/>
+          <w:color w:val="212121"/>
+          <w:shd w:val="clear" w:color="auto" w:fill="FFFFFF"/>
+        </w:rPr>
+        <w:t xml:space="preserve">, N., </w:t>
+      </w:r>
+      <w:proofErr w:type="spellStart"/>
+      <w:r>
+        <w:rPr>
+          <w:rFonts w:ascii="Times New Roman" w:hAnsi="Times New Roman" w:cs="Times New Roman"/>
+          <w:color w:val="212121"/>
+          <w:shd w:val="clear" w:color="auto" w:fill="FFFFFF"/>
+        </w:rPr>
+        <w:t>Yapa</w:t>
+      </w:r>
+      <w:proofErr w:type="spellEnd"/>
+      <w:r>
+        <w:rPr>
+          <w:rFonts w:ascii="Times New Roman" w:hAnsi="Times New Roman" w:cs="Times New Roman"/>
+          <w:color w:val="212121"/>
+          <w:shd w:val="clear" w:color="auto" w:fill="FFFFFF"/>
+        </w:rPr>
+        <w:t xml:space="preserve">, C., Seneviratne, </w:t>
+      </w:r>
+      <w:proofErr w:type="spellStart"/>
+      <w:r>
+        <w:rPr>
+          <w:rFonts w:ascii="Times New Roman" w:hAnsi="Times New Roman" w:cs="Times New Roman"/>
+          <w:color w:val="212121"/>
+          <w:shd w:val="clear" w:color="auto" w:fill="FFFFFF"/>
+        </w:rPr>
+        <w:t>R.deA</w:t>
+      </w:r>
+      <w:proofErr w:type="spellEnd"/>
+      <w:r>
+        <w:rPr>
+          <w:rFonts w:ascii="Times New Roman" w:hAnsi="Times New Roman" w:cs="Times New Roman"/>
+          <w:color w:val="212121"/>
+          <w:shd w:val="clear" w:color="auto" w:fill="FFFFFF"/>
+        </w:rPr>
+        <w:t xml:space="preserve">., &amp; </w:t>
+      </w:r>
+      <w:proofErr w:type="spellStart"/>
+      <w:r>
+        <w:rPr>
+          <w:rFonts w:ascii="Times New Roman" w:hAnsi="Times New Roman" w:cs="Times New Roman"/>
+          <w:color w:val="212121"/>
+          <w:shd w:val="clear" w:color="auto" w:fill="FFFFFF"/>
+        </w:rPr>
+        <w:t>Balen</w:t>
+      </w:r>
+      <w:proofErr w:type="spellEnd"/>
+      <w:r>
+        <w:rPr>
+          <w:rFonts w:ascii="Times New Roman" w:hAnsi="Times New Roman" w:cs="Times New Roman"/>
+          <w:color w:val="212121"/>
+          <w:shd w:val="clear" w:color="auto" w:fill="FFFFFF"/>
+        </w:rPr>
+        <w:t xml:space="preserve">, A. H. (2011). </w:t>
       </w:r>
       <w:r>
         <w:rPr>
@@ -2946,6 +3720,42 @@
           <w:color w:val="212121"/>
           <w:shd w:val="clear" w:color="auto" w:fill="FFFFFF"/>
         </w:rPr>
+        <w:t>Phenotype and metabolic profile of South Asian women with polycystic ovary syndrome (PCOS)</w:t>
+      </w:r>
+      <w:r>
+        <w:rPr>
+          <w:rFonts w:ascii="Times New Roman" w:hAnsi="Times New Roman" w:cs="Times New Roman"/>
+          <w:color w:val="212121"/>
+          <w:shd w:val="clear" w:color="auto" w:fill="FFFFFF"/>
+        </w:rPr>
+        <w:t>: results of a large database from a specialist Endocrine Clinic. </w:t>
+      </w:r>
+      <w:r>
+        <w:rPr>
+          <w:rFonts w:ascii="Times New Roman" w:hAnsi="Times New Roman" w:cs="Times New Roman"/>
+          <w:i/>
+          <w:iCs/>
+          <w:color w:val="212121"/>
+          <w:shd w:val="clear" w:color="auto" w:fill="FFFFFF"/>
+        </w:rPr>
+        <w:t>Human reproduction (Oxford, England)</w:t>
+      </w:r>
+      <w:r>
+        <w:rPr>
+          <w:rFonts w:ascii="Times New Roman" w:hAnsi="Times New Roman" w:cs="Times New Roman"/>
+          <w:color w:val="212121"/>
+          <w:shd w:val="clear" w:color="auto" w:fill="FFFFFF"/>
+        </w:rPr>
+        <w:t>, </w:t>
+      </w:r>
+      <w:r>
+        <w:rPr>
+          <w:rFonts w:ascii="Times New Roman" w:hAnsi="Times New Roman" w:cs="Times New Roman"/>
+          <w:i/>
+          <w:iCs/>
+          <w:color w:val="212121"/>
+          <w:shd w:val="clear" w:color="auto" w:fill="FFFFFF"/>
+        </w:rPr>
         <w:t>26</w:t>
       </w:r>
       <w:r>
@@ -2956,7 +3766,7 @@
         </w:rPr>
         <w:t xml:space="preserve">(1), 202–213. </w:t>
       </w:r>
-      <w:hyperlink r:id="rId10" w:history="1">
+      <w:hyperlink r:id="rId12" w:history="1">
         <w:r>
           <w:rPr>
             <w:rStyle w:val="Hyperlink"/>
@@ -2970,7 +3780,10 @@
     <w:p>
       <w:pPr>
         <w:rPr>
-          <w:rFonts w:ascii="Times New Roman" w:hAnsi="Times New Roman" w:cs="Times New Roman"/>
+          <w:rStyle w:val="Hyperlink"/>
+          <w:rFonts w:ascii="Times New Roman" w:hAnsi="Times New Roman" w:cs="Times New Roman"/>
+          <w:color w:val="auto"/>
+          <w:u w:val="none"/>
         </w:rPr>
       </w:pPr>
     </w:p>
@@ -2982,29 +3795,166 @@
           <w:numId w:val="6"/>
         </w:numPr>
         <w:rPr>
-          <w:rFonts w:ascii="Times New Roman" w:hAnsi="Times New Roman" w:cs="Times New Roman"/>
-        </w:rPr>
-      </w:pPr>
-      <w:r>
-        <w:rPr>
-          <w:rFonts w:ascii="Times New Roman" w:hAnsi="Times New Roman" w:cs="Times New Roman"/>
-        </w:rPr>
-        <w:t xml:space="preserve">Wu, Lan &amp; Sun, </w:t>
-      </w:r>
-      <w:proofErr w:type="spellStart"/>
-      <w:r>
-        <w:rPr>
-          <w:rFonts w:ascii="Times New Roman" w:hAnsi="Times New Roman" w:cs="Times New Roman"/>
-        </w:rPr>
-        <w:t>Yazhou</w:t>
-      </w:r>
-      <w:proofErr w:type="spellEnd"/>
-      <w:r>
-        <w:rPr>
-          <w:rFonts w:ascii="Times New Roman" w:hAnsi="Times New Roman" w:cs="Times New Roman"/>
-        </w:rPr>
-        <w:t xml:space="preserve"> &amp; Wan, Jun &amp; Luan, Ting &amp; Cheng, Qing &amp; Tan, Yong. (2017). A proteomic analysis identifies candidate early biomarkers to predict ovarian hyperstimulation syndrome in polycystic ovarian syndrome patients. Molecular medicine reports. 16. 10.3892/mmr.2017.6604.</w:t>
-      </w:r>
+          <w:rStyle w:val="Hyperlink"/>
+          <w:rFonts w:ascii="Times New Roman" w:hAnsi="Times New Roman" w:cs="Times New Roman"/>
+          <w:color w:val="auto"/>
+          <w:u w:val="none"/>
+        </w:rPr>
+      </w:pPr>
+      <w:r>
+        <w:rPr>
+          <w:rStyle w:val="Hyperlink"/>
+          <w:rFonts w:ascii="Times New Roman" w:hAnsi="Times New Roman" w:cs="Times New Roman"/>
+          <w:color w:val="auto"/>
+          <w:u w:val="none"/>
+        </w:rPr>
+        <w:t xml:space="preserve">World female population, 1960-2022. </w:t>
+      </w:r>
+      <w:proofErr w:type="spellStart"/>
+      <w:r>
+        <w:rPr>
+          <w:rStyle w:val="Hyperlink"/>
+          <w:rFonts w:ascii="Times New Roman" w:hAnsi="Times New Roman" w:cs="Times New Roman"/>
+          <w:color w:val="auto"/>
+          <w:u w:val="none"/>
+        </w:rPr>
+        <w:t>Knoema</w:t>
+      </w:r>
+      <w:proofErr w:type="spellEnd"/>
+      <w:r>
+        <w:rPr>
+          <w:rStyle w:val="Hyperlink"/>
+          <w:rFonts w:ascii="Times New Roman" w:hAnsi="Times New Roman" w:cs="Times New Roman"/>
+          <w:color w:val="auto"/>
+          <w:u w:val="none"/>
+        </w:rPr>
+        <w:t>. (2022). Retrieved February 24, 2023, from https://knoema.com.</w:t>
+      </w:r>
+    </w:p>
+    <w:p>
+      <w:pPr>
+        <w:ind w:left="360"/>
+        <w:rPr>
+          <w:rStyle w:val="Hyperlink"/>
+          <w:rFonts w:ascii="Times New Roman" w:hAnsi="Times New Roman" w:cs="Times New Roman"/>
+          <w:color w:val="auto"/>
+          <w:u w:val="none"/>
+        </w:rPr>
+      </w:pPr>
+    </w:p>
+    <w:p>
+      <w:pPr>
+        <w:pStyle w:val="ListParagraph"/>
+        <w:rPr>
+          <w:rStyle w:val="Hyperlink"/>
+          <w:rFonts w:ascii="Times New Roman" w:hAnsi="Times New Roman" w:cs="Times New Roman"/>
+          <w:color w:val="auto"/>
+          <w:u w:val="none"/>
+        </w:rPr>
+      </w:pPr>
+    </w:p>
+    <w:p>
+      <w:pPr>
+        <w:pStyle w:val="ListParagraph"/>
+        <w:numPr>
+          <w:ilvl w:val="0"/>
+          <w:numId w:val="6"/>
+        </w:numPr>
+        <w:rPr>
+          <w:rStyle w:val="Hyperlink"/>
+          <w:rFonts w:ascii="Times New Roman" w:hAnsi="Times New Roman" w:cs="Times New Roman"/>
+          <w:color w:val="auto"/>
+          <w:u w:val="none"/>
+        </w:rPr>
+      </w:pPr>
+      <w:r>
+        <w:rPr>
+          <w:rStyle w:val="Hyperlink"/>
+          <w:rFonts w:ascii="Times New Roman" w:hAnsi="Times New Roman" w:cs="Times New Roman"/>
+          <w:color w:val="auto"/>
+          <w:u w:val="none"/>
+        </w:rPr>
+        <w:t xml:space="preserve">Wu, J., Chen, X.-Y., Zhang, H., </w:t>
+      </w:r>
+      <w:proofErr w:type="spellStart"/>
+      <w:r>
+        <w:rPr>
+          <w:rStyle w:val="Hyperlink"/>
+          <w:rFonts w:ascii="Times New Roman" w:hAnsi="Times New Roman" w:cs="Times New Roman"/>
+          <w:color w:val="auto"/>
+          <w:u w:val="none"/>
+        </w:rPr>
+        <w:t>Xiong</w:t>
+      </w:r>
+      <w:proofErr w:type="spellEnd"/>
+      <w:r>
+        <w:rPr>
+          <w:rStyle w:val="Hyperlink"/>
+          <w:rFonts w:ascii="Times New Roman" w:hAnsi="Times New Roman" w:cs="Times New Roman"/>
+          <w:color w:val="auto"/>
+          <w:u w:val="none"/>
+        </w:rPr>
+        <w:t xml:space="preserve">, L.-D., Lei, H., &amp; Deng, S.-H. (2019). </w:t>
+      </w:r>
+      <w:r>
+        <w:rPr>
+          <w:rStyle w:val="Hyperlink"/>
+          <w:rFonts w:ascii="Times New Roman" w:hAnsi="Times New Roman" w:cs="Times New Roman"/>
+          <w:i/>
+          <w:iCs/>
+          <w:color w:val="auto"/>
+          <w:u w:val="none"/>
+        </w:rPr>
+        <w:t xml:space="preserve">Hyperparameter Optimization for Machine Learning Models Based on Bayesian </w:t>
+      </w:r>
+      <w:r>
+        <w:rPr>
+          <w:rStyle w:val="Hyperlink"/>
+          <w:rFonts w:ascii="Times New Roman" w:hAnsi="Times New Roman" w:cs="Times New Roman"/>
+          <w:i/>
+          <w:iCs/>
+          <w:color w:val="auto"/>
+          <w:u w:val="none"/>
+        </w:rPr>
+        <w:lastRenderedPageBreak/>
+        <w:t>Optimization.</w:t>
+      </w:r>
+      <w:r>
+        <w:rPr>
+          <w:rStyle w:val="Hyperlink"/>
+          <w:rFonts w:ascii="Times New Roman" w:hAnsi="Times New Roman" w:cs="Times New Roman"/>
+          <w:color w:val="auto"/>
+          <w:u w:val="none"/>
+        </w:rPr>
+        <w:t xml:space="preserve"> Journal of Electronic Science and Technology, 17(1), 26-40. </w:t>
+      </w:r>
+      <w:hyperlink r:id="rId13" w:history="1">
+        <w:r>
+          <w:rPr>
+            <w:rStyle w:val="Hyperlink"/>
+            <w:rFonts w:ascii="Times New Roman" w:hAnsi="Times New Roman" w:cs="Times New Roman"/>
+          </w:rPr>
+          <w:t>https://doi.org/10.11989/JEST.1674-862X.80904120</w:t>
+        </w:r>
+      </w:hyperlink>
+    </w:p>
+    <w:p>
+      <w:pPr>
+        <w:pStyle w:val="ListParagraph"/>
+        <w:rPr>
+          <w:rStyle w:val="Hyperlink"/>
+          <w:rFonts w:ascii="Times New Roman" w:hAnsi="Times New Roman" w:cs="Times New Roman"/>
+          <w:color w:val="auto"/>
+          <w:u w:val="none"/>
+        </w:rPr>
+      </w:pPr>
+    </w:p>
+    <w:p>
+      <w:pPr>
+        <w:rPr>
+          <w:rFonts w:ascii="Times New Roman" w:hAnsi="Times New Roman" w:cs="Times New Roman"/>
+        </w:rPr>
+      </w:pPr>
     </w:p>
     <w:p>
       <w:pPr>

</xml_diff>